<commit_message>
updated copyright and TM info
</commit_message>
<xml_diff>
--- a/documents/DRAFTv1-stix-v1.2.1-wd01-part1-overview.docx
+++ b/documents/DRAFTv1-stix-v1.2.1-wd01-part1-overview.docx
@@ -15,7 +15,22 @@
           <w:sz w:val="28"/>
           <w:szCs w:val="28"/>
         </w:rPr>
-        <w:t>STIX Version 1.2.1 Part 1: Overview</w:t>
+        <w:t>STIX</w:t>
+      </w:r>
+      <w:r>
+        <w:rPr>
+          <w:sz w:val="28"/>
+          <w:szCs w:val="28"/>
+          <w:vertAlign w:val="superscript"/>
+        </w:rPr>
+        <w:t>TM</w:t>
+      </w:r>
+      <w:r>
+        <w:rPr>
+          <w:sz w:val="28"/>
+          <w:szCs w:val="28"/>
+        </w:rPr>
+        <w:t xml:space="preserve"> Version 1.2.1 Part 1: Overview</w:t>
       </w:r>
     </w:p>
     <w:p>
@@ -337,6 +352,13 @@
       <w:r>
         <w:rPr>
           <w:i/>
+          <w:vertAlign w:val="superscript"/>
+        </w:rPr>
+        <w:t>TM</w:t>
+      </w:r>
+      <w:r>
+        <w:rPr>
+          <w:i/>
         </w:rPr>
         <w:t xml:space="preserve"> Version 1.</w:t>
       </w:r>
@@ -369,6 +391,13 @@
       <w:r>
         <w:rPr>
           <w:i/>
+          <w:vertAlign w:val="superscript"/>
+        </w:rPr>
+        <w:t>TM</w:t>
+      </w:r>
+      <w:r>
+        <w:rPr>
+          <w:i/>
         </w:rPr>
         <w:t xml:space="preserve"> Version 1.</w:t>
       </w:r>
@@ -420,7 +449,20 @@
         <w:rPr>
           <w:i/>
         </w:rPr>
-        <w:t>STIX Version 1.2.1 Part 3: Core</w:t>
+        <w:t>STIX</w:t>
+      </w:r>
+      <w:r>
+        <w:rPr>
+          <w:i/>
+          <w:vertAlign w:val="superscript"/>
+        </w:rPr>
+        <w:t>TM</w:t>
+      </w:r>
+      <w:r>
+        <w:rPr>
+          <w:i/>
+        </w:rPr>
+        <w:t xml:space="preserve"> Version 1.2.1 Part 3: Core</w:t>
       </w:r>
       <w:r>
         <w:t>. [URI]</w:t>
@@ -434,11 +476,24 @@
         <w:rPr>
           <w:i/>
         </w:rPr>
-        <w:t xml:space="preserve">STIX Version 1.2.1 Part </w:t>
+        <w:t>STIX</w:t>
       </w:r>
       <w:r>
         <w:rPr>
           <w:i/>
+          <w:vertAlign w:val="superscript"/>
+        </w:rPr>
+        <w:t>TM</w:t>
+      </w:r>
+      <w:r>
+        <w:rPr>
+          <w:i/>
+        </w:rPr>
+        <w:t xml:space="preserve"> Version 1.2.1 Part </w:t>
+      </w:r>
+      <w:r>
+        <w:rPr>
+          <w:i/>
         </w:rPr>
         <w:t>4</w:t>
       </w:r>
@@ -466,7 +521,20 @@
         <w:rPr>
           <w:i/>
         </w:rPr>
-        <w:t>STIX Version 1.2.1 Part 5: TTP</w:t>
+        <w:t>STIX</w:t>
+      </w:r>
+      <w:r>
+        <w:rPr>
+          <w:i/>
+          <w:vertAlign w:val="superscript"/>
+        </w:rPr>
+        <w:t>TM</w:t>
+      </w:r>
+      <w:r>
+        <w:rPr>
+          <w:i/>
+        </w:rPr>
+        <w:t xml:space="preserve"> Version 1.2.1 Part 5: TTP</w:t>
       </w:r>
       <w:r>
         <w:t>. [URI]</w:t>
@@ -480,7 +548,20 @@
         <w:rPr>
           <w:i/>
         </w:rPr>
-        <w:t>STIX Version 1.2.1 Part 6: Incident</w:t>
+        <w:t>STIX</w:t>
+      </w:r>
+      <w:r>
+        <w:rPr>
+          <w:i/>
+          <w:vertAlign w:val="superscript"/>
+        </w:rPr>
+        <w:t>TM</w:t>
+      </w:r>
+      <w:r>
+        <w:rPr>
+          <w:i/>
+        </w:rPr>
+        <w:t xml:space="preserve"> Version 1.2.1 Part 6: Incident</w:t>
       </w:r>
       <w:r>
         <w:t>. [URI]</w:t>
@@ -494,7 +575,20 @@
         <w:rPr>
           <w:i/>
         </w:rPr>
-        <w:t>STIX Version 1.2.1 Part 7: Threat Actor</w:t>
+        <w:t>STIX</w:t>
+      </w:r>
+      <w:r>
+        <w:rPr>
+          <w:i/>
+          <w:vertAlign w:val="superscript"/>
+        </w:rPr>
+        <w:t>TM</w:t>
+      </w:r>
+      <w:r>
+        <w:rPr>
+          <w:i/>
+        </w:rPr>
+        <w:t xml:space="preserve"> Version 1.2.1 Part 7: Threat Actor</w:t>
       </w:r>
       <w:r>
         <w:t>. [URI]</w:t>
@@ -508,7 +602,20 @@
         <w:rPr>
           <w:i/>
         </w:rPr>
-        <w:t>STIX Version 1.2.1 Part 8: Campaign</w:t>
+        <w:t>STIX</w:t>
+      </w:r>
+      <w:r>
+        <w:rPr>
+          <w:i/>
+          <w:vertAlign w:val="superscript"/>
+        </w:rPr>
+        <w:t>TM</w:t>
+      </w:r>
+      <w:r>
+        <w:rPr>
+          <w:i/>
+        </w:rPr>
+        <w:t xml:space="preserve"> Version 1.2.1 Part 8: Campaign</w:t>
       </w:r>
       <w:r>
         <w:t>. [URI]</w:t>
@@ -522,7 +629,20 @@
         <w:rPr>
           <w:i/>
         </w:rPr>
-        <w:t>STIX Version 1.2.1 Part 9: Course of Action</w:t>
+        <w:t>STIX</w:t>
+      </w:r>
+      <w:r>
+        <w:rPr>
+          <w:i/>
+          <w:vertAlign w:val="superscript"/>
+        </w:rPr>
+        <w:t>TM</w:t>
+      </w:r>
+      <w:r>
+        <w:rPr>
+          <w:i/>
+        </w:rPr>
+        <w:t xml:space="preserve"> Version 1.2.1 Part 9: Course of Action</w:t>
       </w:r>
       <w:r>
         <w:t>. [URI]</w:t>
@@ -536,7 +656,20 @@
         <w:rPr>
           <w:i/>
         </w:rPr>
-        <w:t>STIX Version 1.2.1 Part 10: Exploit Target</w:t>
+        <w:t>STIX</w:t>
+      </w:r>
+      <w:r>
+        <w:rPr>
+          <w:i/>
+          <w:vertAlign w:val="superscript"/>
+        </w:rPr>
+        <w:t>TM</w:t>
+      </w:r>
+      <w:r>
+        <w:rPr>
+          <w:i/>
+        </w:rPr>
+        <w:t xml:space="preserve"> Version 1.2.1 Part 10: Exploit Target</w:t>
       </w:r>
       <w:r>
         <w:t>. [URI]</w:t>
@@ -550,7 +683,20 @@
         <w:rPr>
           <w:i/>
         </w:rPr>
-        <w:t>STIX Version 1.2.1 Part 11: Report</w:t>
+        <w:t>STIX</w:t>
+      </w:r>
+      <w:r>
+        <w:rPr>
+          <w:i/>
+          <w:vertAlign w:val="superscript"/>
+        </w:rPr>
+        <w:t>TM</w:t>
+      </w:r>
+      <w:r>
+        <w:rPr>
+          <w:i/>
+        </w:rPr>
+        <w:t xml:space="preserve"> Version 1.2.1 Part 11: Report</w:t>
       </w:r>
       <w:r>
         <w:t>. [URI]</w:t>
@@ -564,11 +710,24 @@
         <w:rPr>
           <w:i/>
         </w:rPr>
-        <w:t xml:space="preserve">STIX Version 1.2.1 Part 12: </w:t>
+        <w:t>STIX</w:t>
       </w:r>
       <w:r>
         <w:rPr>
           <w:i/>
+          <w:vertAlign w:val="superscript"/>
+        </w:rPr>
+        <w:t>TM</w:t>
+      </w:r>
+      <w:r>
+        <w:rPr>
+          <w:i/>
+        </w:rPr>
+        <w:t xml:space="preserve"> Version 1.2.1 Part 12: </w:t>
+      </w:r>
+      <w:r>
+        <w:rPr>
+          <w:i/>
         </w:rPr>
         <w:t xml:space="preserve">Default </w:t>
       </w:r>
@@ -590,7 +749,20 @@
         <w:rPr>
           <w:i/>
         </w:rPr>
-        <w:t>STIX Version 1.2.1 Part 13: Data Marking</w:t>
+        <w:t>STIX</w:t>
+      </w:r>
+      <w:r>
+        <w:rPr>
+          <w:i/>
+          <w:vertAlign w:val="superscript"/>
+        </w:rPr>
+        <w:t>TM</w:t>
+      </w:r>
+      <w:r>
+        <w:rPr>
+          <w:i/>
+        </w:rPr>
+        <w:t xml:space="preserve"> Version 1.2.1 Part 13: Data Marking</w:t>
       </w:r>
       <w:r>
         <w:t>. [URI]</w:t>
@@ -604,7 +776,20 @@
         <w:rPr>
           <w:i/>
         </w:rPr>
-        <w:t>STIX Version 1.2.1 Part 14: Vocabularies</w:t>
+        <w:t>STIX</w:t>
+      </w:r>
+      <w:r>
+        <w:rPr>
+          <w:i/>
+          <w:vertAlign w:val="superscript"/>
+        </w:rPr>
+        <w:t>TM</w:t>
+      </w:r>
+      <w:r>
+        <w:rPr>
+          <w:i/>
+        </w:rPr>
+        <w:t xml:space="preserve"> Version 1.2.1 Part 14: Vocabularies</w:t>
       </w:r>
       <w:r>
         <w:t>. [URI]</w:t>
@@ -618,7 +803,20 @@
         <w:rPr>
           <w:i/>
         </w:rPr>
-        <w:t>STIX Version 1.2.1 Part 15: UML Model</w:t>
+        <w:t>STIX</w:t>
+      </w:r>
+      <w:r>
+        <w:rPr>
+          <w:i/>
+          <w:vertAlign w:val="superscript"/>
+        </w:rPr>
+        <w:t>TM</w:t>
+      </w:r>
+      <w:r>
+        <w:rPr>
+          <w:i/>
+        </w:rPr>
+        <w:t xml:space="preserve"> Version 1.2.1 Part 15: UML Model</w:t>
       </w:r>
       <w:r>
         <w:t>. [URI]</w:t>
@@ -661,7 +859,20 @@
         <w:rPr>
           <w:i/>
         </w:rPr>
-        <w:t>CybOX Version 2.1.1 (placeholder)</w:t>
+        <w:t>CybOX</w:t>
+      </w:r>
+      <w:r>
+        <w:rPr>
+          <w:i/>
+          <w:vertAlign w:val="superscript"/>
+        </w:rPr>
+        <w:t>TM</w:t>
+      </w:r>
+      <w:r>
+        <w:rPr>
+          <w:i/>
+        </w:rPr>
+        <w:t xml:space="preserve"> Version 2.1.1 (placeholder)</w:t>
       </w:r>
     </w:p>
     <w:p>
@@ -956,12 +1167,27 @@
     </w:p>
     <w:p>
       <w:pPr>
+        <w:spacing w:after="360"/>
+      </w:pPr>
+      <w:r>
+        <w:t>This document and the information contained herein is provided on an "AS IS" basis and OASIS DISCLAIMS ALL WARRANTIES, EXPRESS OR IMPLIED, INCLUDING BUT NOT LIMITED TO ANY WARRANTY THAT THE USE OF THE INFORMATION HEREIN WILL NOT INFRINGE ANY OWNERSHIP RIGHTS OR ANY IMPLIED WARRANTIES OF MERCHANTABILITY OR FITNESS FOR A PARTICULAR PURPOSE.</w:t>
+      </w:r>
+    </w:p>
+    <w:p>
+      <w:pPr>
         <w:rPr>
           <w:szCs w:val="20"/>
         </w:rPr>
       </w:pPr>
       <w:r>
-        <w:t>This document and the information contained herein is provided on an "AS IS" basis and OASIS DISCLAIMS ALL WARRANTIES, EXPRESS OR IMPLIED, INCLUDING BUT NOT LIMITED TO ANY WARRANTY THAT THE USE OF THE INFORMATION HEREIN WILL NOT INFRINGE ANY OWNERSHIP RIGHTS OR ANY IMPLIED WARRANTIES OF MERCHANTABILITY OR FITNESS FOR A PARTICULAR PURPOSE.</w:t>
+        <w:t>Portions copyright © United States Government 2012-2015.  All Rights Reserved.</w:t>
+      </w:r>
+      <w:r>
+        <w:br/>
+      </w:r>
+      <w:r>
+        <w:br/>
+        <w:t>STIX™, TAXII™, AND CybOX™ (STANDARD OR STANDARDS) AND THEIR COMPONENT PARTS ARE PROVIDED “AS IS” WITHOUT ANY WARRANTY OF ANY KIND, EITHER EXPRESSED, IMPLIED, OR STATUTORY, INCLUDING, BUT NOT LIMITED TO, ANY WARRANTY THAT THESE STANDARDS OR ANY OF THEIR COMPONENT PARTS WILL CONFORM TO SPECIFICATIONS, ANY IMPLIED WARRANTIES OF MERCHANTABILITY, FITNESS FOR A PARTICULAR PURPOSE, OR FREEDOM FROM INFRINGEMENT, ANY WARRANTY THAT THE STANDARDS OR THEIR COMPONENT PARTS WILL BE ERROR FREE, OR ANY WARRANTY THAT THE DOCUMENTATION, IF PROVIDED, WILL CONFORM TO THE STANDARDS OR THEIR COMPONENT PARTS.  IN NO EVENT SHALL THE UNITED STATES GOVERNMENT OR ITS CONTRACTORS OR SUBCONTRACTORS BE LIABLE FOR ANY DAMAGES, INCLUDING, BUT NOT LIMITED TO, DIRECT, INDIRECT, SPECIAL OR CONSEQUENTIAL DAMAGES, ARISING OUT OF, RESULTING FROM, OR IN ANY WAY CONNECTED WITH THESE STANDARDS OR THEIR COMPONENT PARTS OR ANY PROVIDED DOCUMENTATION, WHETHER OR NOT BASED UPON WARRANTY, CONTRACT, TORT, OR OTHERWISE, WHETHER OR NOT INJURY WAS SUSTAINED BY PERSONS OR PROPERTY OR OTHERWISE, AND WHETHER OR NOT LOSS WAS SUSTAINED FROM, OR AROSE OUT OF THE RESULTS OF, OR USE OF, THE STANDARDS, THEIR COMPONENT PARTS, AND ANY PROVIDED DOCUMENTATION. THE UNITED STATES GOVERNMENT DISCLAIMS ALL WARRANTIES AND LIABILITIES REGARDING THE STANDARDS OR THEIR COMPONENT PARTS ATTRIBUTABLE TO ANY THIRD PARTY, IF PRESENT IN THE STANDARDS OR THEIR COMPONENT PARTS AND DISTRIBUTES IT OR THEM “AS IS.”</w:t>
       </w:r>
     </w:p>
     <w:p>
@@ -992,7 +1218,7 @@
       <w:r>
         <w:fldChar w:fldCharType="separate"/>
       </w:r>
-      <w:hyperlink w:anchor="_Toc429676483" w:history="1">
+      <w:hyperlink w:anchor="_Toc431977780" w:history="1">
         <w:r>
           <w:rPr>
             <w:rStyle w:val="Hyperlink"/>
@@ -1035,7 +1261,7 @@
             <w:noProof/>
             <w:webHidden/>
           </w:rPr>
-          <w:instrText xml:space="preserve"> PAGEREF _Toc429676483 \h </w:instrText>
+          <w:instrText xml:space="preserve"> PAGEREF _Toc431977780 \h </w:instrText>
         </w:r>
         <w:r>
           <w:rPr>
@@ -1079,7 +1305,7 @@
           <w:szCs w:val="22"/>
         </w:rPr>
       </w:pPr>
-      <w:hyperlink w:anchor="_Toc429676484" w:history="1">
+      <w:hyperlink w:anchor="_Toc431977781" w:history="1">
         <w:r>
           <w:rPr>
             <w:rStyle w:val="Hyperlink"/>
@@ -1106,7 +1332,7 @@
             <w:noProof/>
             <w:webHidden/>
           </w:rPr>
-          <w:instrText xml:space="preserve"> PAGEREF _Toc429676484 \h </w:instrText>
+          <w:instrText xml:space="preserve"> PAGEREF _Toc431977781 \h </w:instrText>
         </w:r>
         <w:r>
           <w:rPr>
@@ -1150,7 +1376,7 @@
           <w:szCs w:val="22"/>
         </w:rPr>
       </w:pPr>
-      <w:hyperlink w:anchor="_Toc429676485" w:history="1">
+      <w:hyperlink w:anchor="_Toc431977782" w:history="1">
         <w:r>
           <w:rPr>
             <w:rStyle w:val="Hyperlink"/>
@@ -1177,7 +1403,7 @@
             <w:noProof/>
             <w:webHidden/>
           </w:rPr>
-          <w:instrText xml:space="preserve"> PAGEREF _Toc429676485 \h </w:instrText>
+          <w:instrText xml:space="preserve"> PAGEREF _Toc431977782 \h </w:instrText>
         </w:r>
         <w:r>
           <w:rPr>
@@ -1221,7 +1447,7 @@
           <w:szCs w:val="22"/>
         </w:rPr>
       </w:pPr>
-      <w:hyperlink w:anchor="_Toc429676486" w:history="1">
+      <w:hyperlink w:anchor="_Toc431977783" w:history="1">
         <w:r>
           <w:rPr>
             <w:rStyle w:val="Hyperlink"/>
@@ -1248,7 +1474,7 @@
             <w:noProof/>
             <w:webHidden/>
           </w:rPr>
-          <w:instrText xml:space="preserve"> PAGEREF _Toc429676486 \h </w:instrText>
+          <w:instrText xml:space="preserve"> PAGEREF _Toc431977783 \h </w:instrText>
         </w:r>
         <w:r>
           <w:rPr>
@@ -1292,7 +1518,7 @@
           <w:szCs w:val="22"/>
         </w:rPr>
       </w:pPr>
-      <w:hyperlink w:anchor="_Toc429676487" w:history="1">
+      <w:hyperlink w:anchor="_Toc431977784" w:history="1">
         <w:r>
           <w:rPr>
             <w:rStyle w:val="Hyperlink"/>
@@ -1319,7 +1545,7 @@
             <w:noProof/>
             <w:webHidden/>
           </w:rPr>
-          <w:instrText xml:space="preserve"> PAGEREF _Toc429676487 \h </w:instrText>
+          <w:instrText xml:space="preserve"> PAGEREF _Toc431977784 \h </w:instrText>
         </w:r>
         <w:r>
           <w:rPr>
@@ -1363,7 +1589,7 @@
           <w:szCs w:val="22"/>
         </w:rPr>
       </w:pPr>
-      <w:hyperlink w:anchor="_Toc429676488" w:history="1">
+      <w:hyperlink w:anchor="_Toc431977785" w:history="1">
         <w:r>
           <w:rPr>
             <w:rStyle w:val="Hyperlink"/>
@@ -1390,7 +1616,7 @@
             <w:noProof/>
             <w:webHidden/>
           </w:rPr>
-          <w:instrText xml:space="preserve"> PAGEREF _Toc429676488 \h </w:instrText>
+          <w:instrText xml:space="preserve"> PAGEREF _Toc431977785 \h </w:instrText>
         </w:r>
         <w:r>
           <w:rPr>
@@ -1434,7 +1660,7 @@
           <w:szCs w:val="22"/>
         </w:rPr>
       </w:pPr>
-      <w:hyperlink w:anchor="_Toc429676489" w:history="1">
+      <w:hyperlink w:anchor="_Toc431977786" w:history="1">
         <w:r>
           <w:rPr>
             <w:rStyle w:val="Hyperlink"/>
@@ -1461,7 +1687,7 @@
             <w:noProof/>
             <w:webHidden/>
           </w:rPr>
-          <w:instrText xml:space="preserve"> PAGEREF _Toc429676489 \h </w:instrText>
+          <w:instrText xml:space="preserve"> PAGEREF _Toc431977786 \h </w:instrText>
         </w:r>
         <w:r>
           <w:rPr>
@@ -1505,7 +1731,7 @@
           <w:szCs w:val="22"/>
         </w:rPr>
       </w:pPr>
-      <w:hyperlink w:anchor="_Toc429676490" w:history="1">
+      <w:hyperlink w:anchor="_Toc431977787" w:history="1">
         <w:r>
           <w:rPr>
             <w:rStyle w:val="Hyperlink"/>
@@ -1532,7 +1758,7 @@
             <w:noProof/>
             <w:webHidden/>
           </w:rPr>
-          <w:instrText xml:space="preserve"> PAGEREF _Toc429676490 \h </w:instrText>
+          <w:instrText xml:space="preserve"> PAGEREF _Toc431977787 \h </w:instrText>
         </w:r>
         <w:r>
           <w:rPr>
@@ -1576,7 +1802,7 @@
           <w:szCs w:val="22"/>
         </w:rPr>
       </w:pPr>
-      <w:hyperlink w:anchor="_Toc429676491" w:history="1">
+      <w:hyperlink w:anchor="_Toc431977788" w:history="1">
         <w:r>
           <w:rPr>
             <w:rStyle w:val="Hyperlink"/>
@@ -1603,7 +1829,7 @@
             <w:noProof/>
             <w:webHidden/>
           </w:rPr>
-          <w:instrText xml:space="preserve"> PAGEREF _Toc429676491 \h </w:instrText>
+          <w:instrText xml:space="preserve"> PAGEREF _Toc431977788 \h </w:instrText>
         </w:r>
         <w:r>
           <w:rPr>
@@ -1647,7 +1873,7 @@
           <w:szCs w:val="22"/>
         </w:rPr>
       </w:pPr>
-      <w:hyperlink w:anchor="_Toc429676492" w:history="1">
+      <w:hyperlink w:anchor="_Toc431977789" w:history="1">
         <w:r>
           <w:rPr>
             <w:rStyle w:val="Hyperlink"/>
@@ -1674,7 +1900,7 @@
             <w:noProof/>
             <w:webHidden/>
           </w:rPr>
-          <w:instrText xml:space="preserve"> PAGEREF _Toc429676492 \h </w:instrText>
+          <w:instrText xml:space="preserve"> PAGEREF _Toc431977789 \h </w:instrText>
         </w:r>
         <w:r>
           <w:rPr>
@@ -1718,7 +1944,7 @@
           <w:szCs w:val="22"/>
         </w:rPr>
       </w:pPr>
-      <w:hyperlink w:anchor="_Toc429676493" w:history="1">
+      <w:hyperlink w:anchor="_Toc431977790" w:history="1">
         <w:r>
           <w:rPr>
             <w:rStyle w:val="Hyperlink"/>
@@ -1745,7 +1971,7 @@
             <w:noProof/>
             <w:webHidden/>
           </w:rPr>
-          <w:instrText xml:space="preserve"> PAGEREF _Toc429676493 \h </w:instrText>
+          <w:instrText xml:space="preserve"> PAGEREF _Toc431977790 \h </w:instrText>
         </w:r>
         <w:r>
           <w:rPr>
@@ -1786,7 +2012,7 @@
           <w:szCs w:val="22"/>
         </w:rPr>
       </w:pPr>
-      <w:hyperlink w:anchor="_Toc429676494" w:history="1">
+      <w:hyperlink w:anchor="_Toc431977791" w:history="1">
         <w:r>
           <w:rPr>
             <w:rStyle w:val="Hyperlink"/>
@@ -1829,7 +2055,7 @@
             <w:noProof/>
             <w:webHidden/>
           </w:rPr>
-          <w:instrText xml:space="preserve"> PAGEREF _Toc429676494 \h </w:instrText>
+          <w:instrText xml:space="preserve"> PAGEREF _Toc431977791 \h </w:instrText>
         </w:r>
         <w:r>
           <w:rPr>
@@ -1873,7 +2099,7 @@
           <w:szCs w:val="22"/>
         </w:rPr>
       </w:pPr>
-      <w:hyperlink w:anchor="_Toc429676495" w:history="1">
+      <w:hyperlink w:anchor="_Toc431977792" w:history="1">
         <w:r>
           <w:rPr>
             <w:rStyle w:val="Hyperlink"/>
@@ -1900,7 +2126,7 @@
             <w:noProof/>
             <w:webHidden/>
           </w:rPr>
-          <w:instrText xml:space="preserve"> PAGEREF _Toc429676495 \h </w:instrText>
+          <w:instrText xml:space="preserve"> PAGEREF _Toc431977792 \h </w:instrText>
         </w:r>
         <w:r>
           <w:rPr>
@@ -1944,7 +2170,7 @@
           <w:szCs w:val="22"/>
         </w:rPr>
       </w:pPr>
-      <w:hyperlink w:anchor="_Toc429676496" w:history="1">
+      <w:hyperlink w:anchor="_Toc431977793" w:history="1">
         <w:r>
           <w:rPr>
             <w:rStyle w:val="Hyperlink"/>
@@ -1971,7 +2197,7 @@
             <w:noProof/>
             <w:webHidden/>
           </w:rPr>
-          <w:instrText xml:space="preserve"> PAGEREF _Toc429676496 \h </w:instrText>
+          <w:instrText xml:space="preserve"> PAGEREF _Toc431977793 \h </w:instrText>
         </w:r>
         <w:r>
           <w:rPr>
@@ -2015,7 +2241,7 @@
           <w:szCs w:val="22"/>
         </w:rPr>
       </w:pPr>
-      <w:hyperlink w:anchor="_Toc429676497" w:history="1">
+      <w:hyperlink w:anchor="_Toc431977794" w:history="1">
         <w:r>
           <w:rPr>
             <w:rStyle w:val="Hyperlink"/>
@@ -2042,7 +2268,7 @@
             <w:noProof/>
             <w:webHidden/>
           </w:rPr>
-          <w:instrText xml:space="preserve"> PAGEREF _Toc429676497 \h </w:instrText>
+          <w:instrText xml:space="preserve"> PAGEREF _Toc431977794 \h </w:instrText>
         </w:r>
         <w:r>
           <w:rPr>
@@ -2086,7 +2312,7 @@
           <w:szCs w:val="22"/>
         </w:rPr>
       </w:pPr>
-      <w:hyperlink w:anchor="_Toc429676498" w:history="1">
+      <w:hyperlink w:anchor="_Toc431977795" w:history="1">
         <w:r>
           <w:rPr>
             <w:rStyle w:val="Hyperlink"/>
@@ -2113,7 +2339,7 @@
             <w:noProof/>
             <w:webHidden/>
           </w:rPr>
-          <w:instrText xml:space="preserve"> PAGEREF _Toc429676498 \h </w:instrText>
+          <w:instrText xml:space="preserve"> PAGEREF _Toc431977795 \h </w:instrText>
         </w:r>
         <w:r>
           <w:rPr>
@@ -2157,7 +2383,7 @@
           <w:szCs w:val="22"/>
         </w:rPr>
       </w:pPr>
-      <w:hyperlink w:anchor="_Toc429676499" w:history="1">
+      <w:hyperlink w:anchor="_Toc431977796" w:history="1">
         <w:r>
           <w:rPr>
             <w:rStyle w:val="Hyperlink"/>
@@ -2184,7 +2410,7 @@
             <w:noProof/>
             <w:webHidden/>
           </w:rPr>
-          <w:instrText xml:space="preserve"> PAGEREF _Toc429676499 \h </w:instrText>
+          <w:instrText xml:space="preserve"> PAGEREF _Toc431977796 \h </w:instrText>
         </w:r>
         <w:r>
           <w:rPr>
@@ -2228,7 +2454,7 @@
           <w:szCs w:val="22"/>
         </w:rPr>
       </w:pPr>
-      <w:hyperlink w:anchor="_Toc429676500" w:history="1">
+      <w:hyperlink w:anchor="_Toc431977797" w:history="1">
         <w:r>
           <w:rPr>
             <w:rStyle w:val="Hyperlink"/>
@@ -2255,7 +2481,7 @@
             <w:noProof/>
             <w:webHidden/>
           </w:rPr>
-          <w:instrText xml:space="preserve"> PAGEREF _Toc429676500 \h </w:instrText>
+          <w:instrText xml:space="preserve"> PAGEREF _Toc431977797 \h </w:instrText>
         </w:r>
         <w:r>
           <w:rPr>
@@ -2299,7 +2525,7 @@
           <w:szCs w:val="22"/>
         </w:rPr>
       </w:pPr>
-      <w:hyperlink w:anchor="_Toc429676501" w:history="1">
+      <w:hyperlink w:anchor="_Toc431977798" w:history="1">
         <w:r>
           <w:rPr>
             <w:rStyle w:val="Hyperlink"/>
@@ -2326,7 +2552,7 @@
             <w:noProof/>
             <w:webHidden/>
           </w:rPr>
-          <w:instrText xml:space="preserve"> PAGEREF _Toc429676501 \h </w:instrText>
+          <w:instrText xml:space="preserve"> PAGEREF _Toc431977798 \h </w:instrText>
         </w:r>
         <w:r>
           <w:rPr>
@@ -2370,7 +2596,7 @@
           <w:szCs w:val="22"/>
         </w:rPr>
       </w:pPr>
-      <w:hyperlink w:anchor="_Toc429676502" w:history="1">
+      <w:hyperlink w:anchor="_Toc431977799" w:history="1">
         <w:r>
           <w:rPr>
             <w:rStyle w:val="Hyperlink"/>
@@ -2397,7 +2623,7 @@
             <w:noProof/>
             <w:webHidden/>
           </w:rPr>
-          <w:instrText xml:space="preserve"> PAGEREF _Toc429676502 \h </w:instrText>
+          <w:instrText xml:space="preserve"> PAGEREF _Toc431977799 \h </w:instrText>
         </w:r>
         <w:r>
           <w:rPr>
@@ -2441,7 +2667,7 @@
           <w:szCs w:val="22"/>
         </w:rPr>
       </w:pPr>
-      <w:hyperlink w:anchor="_Toc429676503" w:history="1">
+      <w:hyperlink w:anchor="_Toc431977800" w:history="1">
         <w:r>
           <w:rPr>
             <w:rStyle w:val="Hyperlink"/>
@@ -2468,7 +2694,7 @@
             <w:noProof/>
             <w:webHidden/>
           </w:rPr>
-          <w:instrText xml:space="preserve"> PAGEREF _Toc429676503 \h </w:instrText>
+          <w:instrText xml:space="preserve"> PAGEREF _Toc431977800 \h </w:instrText>
         </w:r>
         <w:r>
           <w:rPr>
@@ -2512,7 +2738,7 @@
           <w:szCs w:val="22"/>
         </w:rPr>
       </w:pPr>
-      <w:hyperlink w:anchor="_Toc429676504" w:history="1">
+      <w:hyperlink w:anchor="_Toc431977801" w:history="1">
         <w:r>
           <w:rPr>
             <w:rStyle w:val="Hyperlink"/>
@@ -2539,7 +2765,7 @@
             <w:noProof/>
             <w:webHidden/>
           </w:rPr>
-          <w:instrText xml:space="preserve"> PAGEREF _Toc429676504 \h </w:instrText>
+          <w:instrText xml:space="preserve"> PAGEREF _Toc431977801 \h </w:instrText>
         </w:r>
         <w:r>
           <w:rPr>
@@ -2583,7 +2809,7 @@
           <w:szCs w:val="22"/>
         </w:rPr>
       </w:pPr>
-      <w:hyperlink w:anchor="_Toc429676505" w:history="1">
+      <w:hyperlink w:anchor="_Toc431977802" w:history="1">
         <w:r>
           <w:rPr>
             <w:rStyle w:val="Hyperlink"/>
@@ -2610,7 +2836,7 @@
             <w:noProof/>
             <w:webHidden/>
           </w:rPr>
-          <w:instrText xml:space="preserve"> PAGEREF _Toc429676505 \h </w:instrText>
+          <w:instrText xml:space="preserve"> PAGEREF _Toc431977802 \h </w:instrText>
         </w:r>
         <w:r>
           <w:rPr>
@@ -2654,7 +2880,7 @@
           <w:szCs w:val="22"/>
         </w:rPr>
       </w:pPr>
-      <w:hyperlink w:anchor="_Toc429676506" w:history="1">
+      <w:hyperlink w:anchor="_Toc431977803" w:history="1">
         <w:r>
           <w:rPr>
             <w:rStyle w:val="Hyperlink"/>
@@ -2681,7 +2907,7 @@
             <w:noProof/>
             <w:webHidden/>
           </w:rPr>
-          <w:instrText xml:space="preserve"> PAGEREF _Toc429676506 \h </w:instrText>
+          <w:instrText xml:space="preserve"> PAGEREF _Toc431977803 \h </w:instrText>
         </w:r>
         <w:r>
           <w:rPr>
@@ -2725,7 +2951,7 @@
           <w:szCs w:val="22"/>
         </w:rPr>
       </w:pPr>
-      <w:hyperlink w:anchor="_Toc429676507" w:history="1">
+      <w:hyperlink w:anchor="_Toc431977804" w:history="1">
         <w:r>
           <w:rPr>
             <w:rStyle w:val="Hyperlink"/>
@@ -2752,7 +2978,7 @@
             <w:noProof/>
             <w:webHidden/>
           </w:rPr>
-          <w:instrText xml:space="preserve"> PAGEREF _Toc429676507 \h </w:instrText>
+          <w:instrText xml:space="preserve"> PAGEREF _Toc431977804 \h </w:instrText>
         </w:r>
         <w:r>
           <w:rPr>
@@ -2796,7 +3022,7 @@
           <w:szCs w:val="22"/>
         </w:rPr>
       </w:pPr>
-      <w:hyperlink w:anchor="_Toc429676508" w:history="1">
+      <w:hyperlink w:anchor="_Toc431977805" w:history="1">
         <w:r>
           <w:rPr>
             <w:rStyle w:val="Hyperlink"/>
@@ -2823,7 +3049,7 @@
             <w:noProof/>
             <w:webHidden/>
           </w:rPr>
-          <w:instrText xml:space="preserve"> PAGEREF _Toc429676508 \h </w:instrText>
+          <w:instrText xml:space="preserve"> PAGEREF _Toc431977805 \h </w:instrText>
         </w:r>
         <w:r>
           <w:rPr>
@@ -2867,7 +3093,7 @@
           <w:szCs w:val="22"/>
         </w:rPr>
       </w:pPr>
-      <w:hyperlink w:anchor="_Toc429676509" w:history="1">
+      <w:hyperlink w:anchor="_Toc431977806" w:history="1">
         <w:r>
           <w:rPr>
             <w:rStyle w:val="Hyperlink"/>
@@ -2894,7 +3120,7 @@
             <w:noProof/>
             <w:webHidden/>
           </w:rPr>
-          <w:instrText xml:space="preserve"> PAGEREF _Toc429676509 \h </w:instrText>
+          <w:instrText xml:space="preserve"> PAGEREF _Toc431977806 \h </w:instrText>
         </w:r>
         <w:r>
           <w:rPr>
@@ -2938,7 +3164,7 @@
           <w:szCs w:val="22"/>
         </w:rPr>
       </w:pPr>
-      <w:hyperlink w:anchor="_Toc429676510" w:history="1">
+      <w:hyperlink w:anchor="_Toc431977807" w:history="1">
         <w:r>
           <w:rPr>
             <w:rStyle w:val="Hyperlink"/>
@@ -2965,7 +3191,7 @@
             <w:noProof/>
             <w:webHidden/>
           </w:rPr>
-          <w:instrText xml:space="preserve"> PAGEREF _Toc429676510 \h </w:instrText>
+          <w:instrText xml:space="preserve"> PAGEREF _Toc431977807 \h </w:instrText>
         </w:r>
         <w:r>
           <w:rPr>
@@ -3009,7 +3235,7 @@
           <w:szCs w:val="22"/>
         </w:rPr>
       </w:pPr>
-      <w:hyperlink w:anchor="_Toc429676511" w:history="1">
+      <w:hyperlink w:anchor="_Toc431977808" w:history="1">
         <w:r>
           <w:rPr>
             <w:rStyle w:val="Hyperlink"/>
@@ -3036,7 +3262,7 @@
             <w:noProof/>
             <w:webHidden/>
           </w:rPr>
-          <w:instrText xml:space="preserve"> PAGEREF _Toc429676511 \h </w:instrText>
+          <w:instrText xml:space="preserve"> PAGEREF _Toc431977808 \h </w:instrText>
         </w:r>
         <w:r>
           <w:rPr>
@@ -3080,7 +3306,7 @@
           <w:szCs w:val="22"/>
         </w:rPr>
       </w:pPr>
-      <w:hyperlink w:anchor="_Toc429676512" w:history="1">
+      <w:hyperlink w:anchor="_Toc431977809" w:history="1">
         <w:r>
           <w:rPr>
             <w:rStyle w:val="Hyperlink"/>
@@ -3107,7 +3333,7 @@
             <w:noProof/>
             <w:webHidden/>
           </w:rPr>
-          <w:instrText xml:space="preserve"> PAGEREF _Toc429676512 \h </w:instrText>
+          <w:instrText xml:space="preserve"> PAGEREF _Toc431977809 \h </w:instrText>
         </w:r>
         <w:r>
           <w:rPr>
@@ -3148,7 +3374,7 @@
           <w:szCs w:val="22"/>
         </w:rPr>
       </w:pPr>
-      <w:hyperlink w:anchor="_Toc429676513" w:history="1">
+      <w:hyperlink w:anchor="_Toc431977810" w:history="1">
         <w:r>
           <w:rPr>
             <w:rStyle w:val="Hyperlink"/>
@@ -3191,7 +3417,7 @@
             <w:noProof/>
             <w:webHidden/>
           </w:rPr>
-          <w:instrText xml:space="preserve"> PAGEREF _Toc429676513 \h </w:instrText>
+          <w:instrText xml:space="preserve"> PAGEREF _Toc431977810 \h </w:instrText>
         </w:r>
         <w:r>
           <w:rPr>
@@ -3235,7 +3461,7 @@
           <w:szCs w:val="22"/>
         </w:rPr>
       </w:pPr>
-      <w:hyperlink w:anchor="_Toc429676514" w:history="1">
+      <w:hyperlink w:anchor="_Toc431977811" w:history="1">
         <w:r>
           <w:rPr>
             <w:rStyle w:val="Hyperlink"/>
@@ -3262,7 +3488,7 @@
             <w:noProof/>
             <w:webHidden/>
           </w:rPr>
-          <w:instrText xml:space="preserve"> PAGEREF _Toc429676514 \h </w:instrText>
+          <w:instrText xml:space="preserve"> PAGEREF _Toc431977811 \h </w:instrText>
         </w:r>
         <w:r>
           <w:rPr>
@@ -3306,7 +3532,7 @@
           <w:szCs w:val="22"/>
         </w:rPr>
       </w:pPr>
-      <w:hyperlink w:anchor="_Toc429676515" w:history="1">
+      <w:hyperlink w:anchor="_Toc431977812" w:history="1">
         <w:r>
           <w:rPr>
             <w:rStyle w:val="Hyperlink"/>
@@ -3333,7 +3559,7 @@
             <w:noProof/>
             <w:webHidden/>
           </w:rPr>
-          <w:instrText xml:space="preserve"> PAGEREF _Toc429676515 \h </w:instrText>
+          <w:instrText xml:space="preserve"> PAGEREF _Toc431977812 \h </w:instrText>
         </w:r>
         <w:r>
           <w:rPr>
@@ -3353,7 +3579,7 @@
             <w:noProof/>
             <w:webHidden/>
           </w:rPr>
-          <w:t>19</w:t>
+          <w:t>18</w:t>
         </w:r>
         <w:r>
           <w:rPr>
@@ -3377,7 +3603,7 @@
           <w:szCs w:val="22"/>
         </w:rPr>
       </w:pPr>
-      <w:hyperlink w:anchor="_Toc429676516" w:history="1">
+      <w:hyperlink w:anchor="_Toc431977813" w:history="1">
         <w:r>
           <w:rPr>
             <w:rStyle w:val="Hyperlink"/>
@@ -3404,7 +3630,7 @@
             <w:noProof/>
             <w:webHidden/>
           </w:rPr>
-          <w:instrText xml:space="preserve"> PAGEREF _Toc429676516 \h </w:instrText>
+          <w:instrText xml:space="preserve"> PAGEREF _Toc431977813 \h </w:instrText>
         </w:r>
         <w:r>
           <w:rPr>
@@ -3445,7 +3671,7 @@
           <w:szCs w:val="22"/>
         </w:rPr>
       </w:pPr>
-      <w:hyperlink w:anchor="_Toc429676517" w:history="1">
+      <w:hyperlink w:anchor="_Toc431977814" w:history="1">
         <w:r>
           <w:rPr>
             <w:rStyle w:val="Hyperlink"/>
@@ -3488,7 +3714,7 @@
             <w:noProof/>
             <w:webHidden/>
           </w:rPr>
-          <w:instrText xml:space="preserve"> PAGEREF _Toc429676517 \h </w:instrText>
+          <w:instrText xml:space="preserve"> PAGEREF _Toc431977814 \h </w:instrText>
         </w:r>
         <w:r>
           <w:rPr>
@@ -3532,7 +3758,7 @@
           <w:szCs w:val="22"/>
         </w:rPr>
       </w:pPr>
-      <w:hyperlink w:anchor="_Toc429676518" w:history="1">
+      <w:hyperlink w:anchor="_Toc431977815" w:history="1">
         <w:r>
           <w:rPr>
             <w:rStyle w:val="Hyperlink"/>
@@ -3559,7 +3785,7 @@
             <w:noProof/>
             <w:webHidden/>
           </w:rPr>
-          <w:instrText xml:space="preserve"> PAGEREF _Toc429676518 \h </w:instrText>
+          <w:instrText xml:space="preserve"> PAGEREF _Toc431977815 \h </w:instrText>
         </w:r>
         <w:r>
           <w:rPr>
@@ -3603,7 +3829,7 @@
           <w:szCs w:val="22"/>
         </w:rPr>
       </w:pPr>
-      <w:hyperlink w:anchor="_Toc429676519" w:history="1">
+      <w:hyperlink w:anchor="_Toc431977816" w:history="1">
         <w:r>
           <w:rPr>
             <w:rStyle w:val="Hyperlink"/>
@@ -3630,7 +3856,7 @@
             <w:noProof/>
             <w:webHidden/>
           </w:rPr>
-          <w:instrText xml:space="preserve"> PAGEREF _Toc429676519 \h </w:instrText>
+          <w:instrText xml:space="preserve"> PAGEREF _Toc431977816 \h </w:instrText>
         </w:r>
         <w:r>
           <w:rPr>
@@ -3674,7 +3900,7 @@
           <w:szCs w:val="22"/>
         </w:rPr>
       </w:pPr>
-      <w:hyperlink w:anchor="_Toc429676520" w:history="1">
+      <w:hyperlink w:anchor="_Toc431977817" w:history="1">
         <w:r>
           <w:rPr>
             <w:rStyle w:val="Hyperlink"/>
@@ -3701,7 +3927,7 @@
             <w:noProof/>
             <w:webHidden/>
           </w:rPr>
-          <w:instrText xml:space="preserve"> PAGEREF _Toc429676520 \h </w:instrText>
+          <w:instrText xml:space="preserve"> PAGEREF _Toc431977817 \h </w:instrText>
         </w:r>
         <w:r>
           <w:rPr>
@@ -3745,13 +3971,28 @@
           <w:szCs w:val="22"/>
         </w:rPr>
       </w:pPr>
-      <w:hyperlink w:anchor="_Toc429676521" w:history="1">
+      <w:hyperlink w:anchor="_Toc431977818" w:history="1">
         <w:r>
           <w:rPr>
             <w:rStyle w:val="Hyperlink"/>
             <w:noProof/>
           </w:rPr>
-          <w:t>4.4 Cyber Observable Expression (CybOX)</w:t>
+          <w:t>4.4 Cyber Observable Expression (CybOX</w:t>
+        </w:r>
+        <w:r>
+          <w:rPr>
+            <w:rStyle w:val="Hyperlink"/>
+            <w:noProof/>
+            <w:vertAlign w:val="superscript"/>
+          </w:rPr>
+          <w:t>TM</w:t>
+        </w:r>
+        <w:r>
+          <w:rPr>
+            <w:rStyle w:val="Hyperlink"/>
+            <w:noProof/>
+          </w:rPr>
+          <w:t>)</w:t>
         </w:r>
         <w:r>
           <w:rPr>
@@ -3772,7 +4013,7 @@
             <w:noProof/>
             <w:webHidden/>
           </w:rPr>
-          <w:instrText xml:space="preserve"> PAGEREF _Toc429676521 \h </w:instrText>
+          <w:instrText xml:space="preserve"> PAGEREF _Toc431977818 \h </w:instrText>
         </w:r>
         <w:r>
           <w:rPr>
@@ -3816,7 +4057,7 @@
           <w:szCs w:val="22"/>
         </w:rPr>
       </w:pPr>
-      <w:hyperlink w:anchor="_Toc429676522" w:history="1">
+      <w:hyperlink w:anchor="_Toc431977819" w:history="1">
         <w:r>
           <w:rPr>
             <w:rStyle w:val="Hyperlink"/>
@@ -3843,7 +4084,7 @@
             <w:noProof/>
             <w:webHidden/>
           </w:rPr>
-          <w:instrText xml:space="preserve"> PAGEREF _Toc429676522 \h </w:instrText>
+          <w:instrText xml:space="preserve"> PAGEREF _Toc431977819 \h </w:instrText>
         </w:r>
         <w:r>
           <w:rPr>
@@ -3887,7 +4128,7 @@
           <w:szCs w:val="22"/>
         </w:rPr>
       </w:pPr>
-      <w:hyperlink w:anchor="_Toc429676523" w:history="1">
+      <w:hyperlink w:anchor="_Toc431977820" w:history="1">
         <w:r>
           <w:rPr>
             <w:rStyle w:val="Hyperlink"/>
@@ -3914,7 +4155,7 @@
             <w:noProof/>
             <w:webHidden/>
           </w:rPr>
-          <w:instrText xml:space="preserve"> PAGEREF _Toc429676523 \h </w:instrText>
+          <w:instrText xml:space="preserve"> PAGEREF _Toc431977820 \h </w:instrText>
         </w:r>
         <w:r>
           <w:rPr>
@@ -3958,7 +4199,7 @@
           <w:szCs w:val="22"/>
         </w:rPr>
       </w:pPr>
-      <w:hyperlink w:anchor="_Toc429676524" w:history="1">
+      <w:hyperlink w:anchor="_Toc431977821" w:history="1">
         <w:r>
           <w:rPr>
             <w:rStyle w:val="Hyperlink"/>
@@ -3985,7 +4226,7 @@
             <w:noProof/>
             <w:webHidden/>
           </w:rPr>
-          <w:instrText xml:space="preserve"> PAGEREF _Toc429676524 \h </w:instrText>
+          <w:instrText xml:space="preserve"> PAGEREF _Toc431977821 \h </w:instrText>
         </w:r>
         <w:r>
           <w:rPr>
@@ -4026,7 +4267,7 @@
           <w:szCs w:val="22"/>
         </w:rPr>
       </w:pPr>
-      <w:hyperlink w:anchor="_Toc429676525" w:history="1">
+      <w:hyperlink w:anchor="_Toc431977822" w:history="1">
         <w:r>
           <w:rPr>
             <w:rStyle w:val="Hyperlink"/>
@@ -4069,7 +4310,7 @@
             <w:noProof/>
             <w:webHidden/>
           </w:rPr>
-          <w:instrText xml:space="preserve"> PAGEREF _Toc429676525 \h </w:instrText>
+          <w:instrText xml:space="preserve"> PAGEREF _Toc431977822 \h </w:instrText>
         </w:r>
         <w:r>
           <w:rPr>
@@ -4110,7 +4351,7 @@
           <w:szCs w:val="22"/>
         </w:rPr>
       </w:pPr>
-      <w:hyperlink w:anchor="_Toc429676526" w:history="1">
+      <w:hyperlink w:anchor="_Toc431977823" w:history="1">
         <w:r>
           <w:rPr>
             <w:rStyle w:val="Hyperlink"/>
@@ -4137,7 +4378,7 @@
             <w:noProof/>
             <w:webHidden/>
           </w:rPr>
-          <w:instrText xml:space="preserve"> PAGEREF _Toc429676526 \h </w:instrText>
+          <w:instrText xml:space="preserve"> PAGEREF _Toc431977823 \h </w:instrText>
         </w:r>
         <w:r>
           <w:rPr>
@@ -4178,7 +4419,7 @@
           <w:szCs w:val="22"/>
         </w:rPr>
       </w:pPr>
-      <w:hyperlink w:anchor="_Toc429676527" w:history="1">
+      <w:hyperlink w:anchor="_Toc431977824" w:history="1">
         <w:r>
           <w:rPr>
             <w:rStyle w:val="Hyperlink"/>
@@ -4205,7 +4446,7 @@
             <w:noProof/>
             <w:webHidden/>
           </w:rPr>
-          <w:instrText xml:space="preserve"> PAGEREF _Toc429676527 \h </w:instrText>
+          <w:instrText xml:space="preserve"> PAGEREF _Toc431977824 \h </w:instrText>
         </w:r>
         <w:r>
           <w:rPr>
@@ -4266,7 +4507,7 @@
       <w:pPr>
         <w:pStyle w:val="Heading1"/>
       </w:pPr>
-      <w:bookmarkStart w:id="4" w:name="_Toc429676483"/>
+      <w:bookmarkStart w:id="4" w:name="_Toc431977780"/>
       <w:r>
         <w:lastRenderedPageBreak/>
         <w:t>Introduction</w:t>
@@ -4300,7 +4541,16 @@
         <w:t xml:space="preserve">Expression </w:t>
       </w:r>
       <w:r>
-        <w:t xml:space="preserve">(STIX) effort is to specify, characterize, and capture cyber threat information. STIX addresses a full range of cyber threat use cases – including threat analysis, capture and specification of indicators, management of response activities, and information sharing – to improve consistency, efficiency, interoperability, and overall situational awareness.   </w:t>
+        <w:t>(STIX</w:t>
+      </w:r>
+      <w:r>
+        <w:rPr>
+          <w:vertAlign w:val="superscript"/>
+        </w:rPr>
+        <w:t>TM</w:t>
+      </w:r>
+      <w:r>
+        <w:t xml:space="preserve">) effort is to specify, characterize, and capture cyber threat information. STIX addresses a full range of cyber threat use cases – including threat analysis, capture and specification of indicators, management of response activities, and information sharing – to improve consistency, efficiency, interoperability, and overall situational awareness.   </w:t>
       </w:r>
     </w:p>
     <w:p>
@@ -4745,7 +4995,7 @@
                     </a:ln>
                     <a:extLst>
                       <a:ext uri="{53640926-AAD7-44d8-BBD7-CCE9431645EC}">
-                        <a14:shadowObscured xmlns="" xmlns:mo="http://schemas.microsoft.com/office/mac/office/2008/main" xmlns:mv="urn:schemas-microsoft-com:mac:vml" xmlns:o="urn:schemas-microsoft-com:office:office" xmlns:v="urn:schemas-microsoft-com:vml" xmlns:w10="urn:schemas-microsoft-com:office:word" xmlns:w="http://schemas.openxmlformats.org/wordprocessingml/2006/main" xmlns:a14="http://schemas.microsoft.com/office/drawing/2010/main"/>
+                        <a14:shadowObscured xmlns:a14="http://schemas.microsoft.com/office/drawing/2010/main" xmlns:w="http://schemas.openxmlformats.org/wordprocessingml/2006/main" xmlns:w10="urn:schemas-microsoft-com:office:word" xmlns:v="urn:schemas-microsoft-com:vml" xmlns:o="urn:schemas-microsoft-com:office:office" xmlns:mv="urn:schemas-microsoft-com:mac:vml" xmlns:mo="http://schemas.microsoft.com/office/mac/office/2008/main" xmlns=""/>
                       </a:ext>
                     </a:extLst>
                   </pic:spPr>
@@ -4795,6 +5045,12 @@
         <w:t>STIX</w:t>
       </w:r>
       <w:r>
+        <w:rPr>
+          <w:vertAlign w:val="superscript"/>
+        </w:rPr>
+        <w:t>TM</w:t>
+      </w:r>
+      <w:r>
         <w:t xml:space="preserve"> </w:t>
       </w:r>
       <w:r>
@@ -5161,7 +5417,7 @@
         <w:pStyle w:val="Heading2"/>
       </w:pPr>
       <w:bookmarkStart w:id="7" w:name="_Ref427251561"/>
-      <w:bookmarkStart w:id="8" w:name="_Toc429676484"/>
+      <w:bookmarkStart w:id="8" w:name="_Toc431977781"/>
       <w:bookmarkStart w:id="9" w:name="_Toc85472893"/>
       <w:bookmarkStart w:id="10" w:name="_Toc287332007"/>
       <w:r>
@@ -5179,7 +5435,7 @@
       <w:pPr>
         <w:pStyle w:val="Heading3"/>
       </w:pPr>
-      <w:bookmarkStart w:id="11" w:name="_Toc429676485"/>
+      <w:bookmarkStart w:id="11" w:name="_Toc431977782"/>
       <w:r>
         <w:lastRenderedPageBreak/>
         <w:t>Fonts</w:t>
@@ -5592,7 +5848,7 @@
       <w:pPr>
         <w:pStyle w:val="Heading3"/>
       </w:pPr>
-      <w:bookmarkStart w:id="12" w:name="_Toc429676486"/>
+      <w:bookmarkStart w:id="12" w:name="_Toc431977783"/>
       <w:r>
         <w:t>UML Package References</w:t>
       </w:r>
@@ -5711,7 +5967,7 @@
       <w:pPr>
         <w:pStyle w:val="Heading3"/>
       </w:pPr>
-      <w:bookmarkStart w:id="13" w:name="_Toc429676487"/>
+      <w:bookmarkStart w:id="13" w:name="_Toc431977784"/>
       <w:r>
         <w:t>UML Diagrams</w:t>
       </w:r>
@@ -5734,7 +5990,7 @@
       <w:pPr>
         <w:pStyle w:val="Heading4"/>
       </w:pPr>
-      <w:bookmarkStart w:id="14" w:name="_Toc429676488"/>
+      <w:bookmarkStart w:id="14" w:name="_Toc431977785"/>
       <w:r>
         <w:t>Class Properties</w:t>
       </w:r>
@@ -5749,7 +6005,7 @@
       <w:pPr>
         <w:pStyle w:val="Heading4"/>
       </w:pPr>
-      <w:bookmarkStart w:id="15" w:name="_Toc429676489"/>
+      <w:bookmarkStart w:id="15" w:name="_Toc431977786"/>
       <w:r>
         <w:t>Diagram Icons and Arrow Types</w:t>
       </w:r>
@@ -6178,7 +6434,7 @@
                 <v:shape id="_x0000_i1025" type="#_x0000_t75" style="width:21.75pt;height:21.75pt" o:ole="">
                   <v:imagedata r:id="rId26" o:title=""/>
                 </v:shape>
-                <o:OLEObject Type="Embed" ProgID="PBrush" ShapeID="_x0000_i1025" DrawAspect="Content" ObjectID="_1504034009" r:id="rId27"/>
+                <o:OLEObject Type="Embed" ProgID="PBrush" ShapeID="_x0000_i1025" DrawAspect="Content" ObjectID="_1505730662" r:id="rId27"/>
               </w:object>
             </w:r>
           </w:p>
@@ -6339,7 +6595,7 @@
                 <v:shape id="_x0000_i1026" type="#_x0000_t75" style="width:14.25pt;height:14.25pt" o:ole="">
                   <v:imagedata r:id="rId29" o:title=""/>
                 </v:shape>
-                <o:OLEObject Type="Embed" ProgID="PBrush" ShapeID="_x0000_i1026" DrawAspect="Content" ObjectID="_1504034010" r:id="rId30"/>
+                <o:OLEObject Type="Embed" ProgID="PBrush" ShapeID="_x0000_i1026" DrawAspect="Content" ObjectID="_1505730663" r:id="rId30"/>
               </w:object>
             </w:r>
           </w:p>
@@ -6401,7 +6657,7 @@
                 <v:shape id="_x0000_i1027" type="#_x0000_t75" style="width:14.25pt;height:14.25pt" o:ole="">
                   <v:imagedata r:id="rId31" o:title=""/>
                 </v:shape>
-                <o:OLEObject Type="Embed" ProgID="PBrush" ShapeID="_x0000_i1027" DrawAspect="Content" ObjectID="_1504034011" r:id="rId32"/>
+                <o:OLEObject Type="Embed" ProgID="PBrush" ShapeID="_x0000_i1027" DrawAspect="Content" ObjectID="_1505730664" r:id="rId32"/>
               </w:object>
             </w:r>
           </w:p>
@@ -6521,7 +6777,7 @@
                 </mc:Choice>
                 <mc:Fallback>
                   <w:pict>
-                    <v:shapetype w14:anchorId="0B7C0929" id="_x0000_t32" coordsize="21600,21600" o:spt="32" o:oned="t" path="m,l21600,21600e" filled="f">
+                    <v:shapetype w14:anchorId="533F3D1E" id="_x0000_t32" coordsize="21600,21600" o:spt="32" o:oned="t" path="m,l21600,21600e" filled="f">
                       <v:path arrowok="t" fillok="f" o:connecttype="none"/>
                       <o:lock v:ext="edit" shapetype="t"/>
                     </v:shapetype>
@@ -6589,7 +6845,7 @@
                 <v:shape id="_x0000_i1028" type="#_x0000_t75" style="width:57.75pt;height:36pt" o:ole="">
                   <v:imagedata r:id="rId33" o:title=""/>
                 </v:shape>
-                <o:OLEObject Type="Embed" ProgID="PBrush" ShapeID="_x0000_i1028" DrawAspect="Content" ObjectID="_1504034012" r:id="rId34"/>
+                <o:OLEObject Type="Embed" ProgID="PBrush" ShapeID="_x0000_i1028" DrawAspect="Content" ObjectID="_1505730665" r:id="rId34"/>
               </w:object>
             </w:r>
           </w:p>
@@ -6625,7 +6881,7 @@
       <w:pPr>
         <w:pStyle w:val="Heading4"/>
       </w:pPr>
-      <w:bookmarkStart w:id="19" w:name="_Toc429676490"/>
+      <w:bookmarkStart w:id="19" w:name="_Toc431977787"/>
       <w:r>
         <w:t>Color Coding</w:t>
       </w:r>
@@ -6755,7 +7011,7 @@
                     </a:ln>
                     <a:extLst>
                       <a:ext uri="{53640926-AAD7-44d8-BBD7-CCE9431645EC}">
-                        <a14:shadowObscured xmlns="" xmlns:mo="http://schemas.microsoft.com/office/mac/office/2008/main" xmlns:mv="urn:schemas-microsoft-com:mac:vml" xmlns:o="urn:schemas-microsoft-com:office:office" xmlns:v="urn:schemas-microsoft-com:vml" xmlns:w10="urn:schemas-microsoft-com:office:word" xmlns:w="http://schemas.openxmlformats.org/wordprocessingml/2006/main" xmlns:a14="http://schemas.microsoft.com/office/drawing/2010/main"/>
+                        <a14:shadowObscured xmlns:a14="http://schemas.microsoft.com/office/drawing/2010/main" xmlns:w="http://schemas.openxmlformats.org/wordprocessingml/2006/main" xmlns:w10="urn:schemas-microsoft-com:office:word" xmlns:v="urn:schemas-microsoft-com:vml" xmlns:o="urn:schemas-microsoft-com:office:office" xmlns:mv="urn:schemas-microsoft-com:mac:vml" xmlns:mo="http://schemas.microsoft.com/office/mac/office/2008/main" xmlns=""/>
                       </a:ext>
                     </a:extLst>
                   </pic:spPr>
@@ -6806,7 +7062,7 @@
         <w:pStyle w:val="Heading2"/>
       </w:pPr>
       <w:bookmarkStart w:id="21" w:name="_Ref428610636"/>
-      <w:bookmarkStart w:id="22" w:name="_Toc429676491"/>
+      <w:bookmarkStart w:id="22" w:name="_Toc431977788"/>
       <w:r>
         <w:t>Terminology</w:t>
       </w:r>
@@ -6997,7 +7253,7 @@
       <w:bookmarkStart w:id="25" w:name="_Toc85472894"/>
       <w:bookmarkStart w:id="26" w:name="_Toc287332008"/>
       <w:bookmarkStart w:id="27" w:name="_Ref428000766"/>
-      <w:bookmarkStart w:id="28" w:name="_Toc429676492"/>
+      <w:bookmarkStart w:id="28" w:name="_Toc431977789"/>
       <w:r>
         <w:t>Normative</w:t>
       </w:r>
@@ -7999,7 +8255,7 @@
       <w:bookmarkStart w:id="45" w:name="_Toc85472895"/>
       <w:bookmarkStart w:id="46" w:name="_Toc287332009"/>
       <w:bookmarkStart w:id="47" w:name="_Ref428000779"/>
-      <w:bookmarkStart w:id="48" w:name="_Toc429676493"/>
+      <w:bookmarkStart w:id="48" w:name="_Toc431977790"/>
       <w:r>
         <w:t>Non-Normative References</w:t>
       </w:r>
@@ -8301,7 +8557,7 @@
         <w:pStyle w:val="Heading1"/>
       </w:pPr>
       <w:bookmarkStart w:id="53" w:name="_Ref427252903"/>
-      <w:bookmarkStart w:id="54" w:name="_Toc429676494"/>
+      <w:bookmarkStart w:id="54" w:name="_Toc431977791"/>
       <w:r>
         <w:lastRenderedPageBreak/>
         <w:t>Language Modularity</w:t>
@@ -8793,7 +9049,7 @@
                     </a:ln>
                     <a:extLst>
                       <a:ext uri="{53640926-AAD7-44d8-BBD7-CCE9431645EC}">
-                        <a14:shadowObscured xmlns="" xmlns:mo="http://schemas.microsoft.com/office/mac/office/2008/main" xmlns:mv="urn:schemas-microsoft-com:mac:vml" xmlns:o="urn:schemas-microsoft-com:office:office" xmlns:v="urn:schemas-microsoft-com:vml" xmlns:w10="urn:schemas-microsoft-com:office:word" xmlns:w="http://schemas.openxmlformats.org/wordprocessingml/2006/main" xmlns:a14="http://schemas.microsoft.com/office/drawing/2010/main"/>
+                        <a14:shadowObscured xmlns:a14="http://schemas.microsoft.com/office/drawing/2010/main" xmlns:w="http://schemas.openxmlformats.org/wordprocessingml/2006/main" xmlns:w10="urn:schemas-microsoft-com:office:word" xmlns:v="urn:schemas-microsoft-com:vml" xmlns:o="urn:schemas-microsoft-com:office:office" xmlns:mv="urn:schemas-microsoft-com:mac:vml" xmlns:mo="http://schemas.microsoft.com/office/mac/office/2008/main" xmlns=""/>
                       </a:ext>
                     </a:extLst>
                   </pic:spPr>
@@ -8833,7 +9089,16 @@
       </w:fldSimple>
       <w:bookmarkEnd w:id="55"/>
       <w:r>
-        <w:t>. The STIX architecture</w:t>
+        <w:t>. The STIX</w:t>
+      </w:r>
+      <w:r>
+        <w:rPr>
+          <w:vertAlign w:val="superscript"/>
+        </w:rPr>
+        <w:t>TM</w:t>
+      </w:r>
+      <w:r>
+        <w:t xml:space="preserve"> architecture</w:t>
       </w:r>
     </w:p>
     <w:p>
@@ -8920,7 +9185,7 @@
         <w:pStyle w:val="Heading2"/>
       </w:pPr>
       <w:bookmarkStart w:id="56" w:name="_Ref427251669"/>
-      <w:bookmarkStart w:id="57" w:name="_Toc429676495"/>
+      <w:bookmarkStart w:id="57" w:name="_Toc431977792"/>
       <w:r>
         <w:t>Core Data Model</w:t>
       </w:r>
@@ -8982,7 +9247,22 @@
             <w:rStyle w:val="Hyperlink"/>
             <w:i/>
           </w:rPr>
-          <w:t>STIX Version 1.2.1 Part 3: Core</w:t>
+          <w:t>STIX</w:t>
+        </w:r>
+        <w:r>
+          <w:rPr>
+            <w:rStyle w:val="Hyperlink"/>
+            <w:i/>
+            <w:vertAlign w:val="superscript"/>
+          </w:rPr>
+          <w:t>TM</w:t>
+        </w:r>
+        <w:r>
+          <w:rPr>
+            <w:rStyle w:val="Hyperlink"/>
+            <w:i/>
+          </w:rPr>
+          <w:t xml:space="preserve"> Version 1.2.1 Part 3: Core</w:t>
         </w:r>
       </w:hyperlink>
       <w:r>
@@ -8997,7 +9277,7 @@
         <w:pStyle w:val="Heading2"/>
       </w:pPr>
       <w:bookmarkStart w:id="58" w:name="_Ref427251679"/>
-      <w:bookmarkStart w:id="59" w:name="_Toc429676496"/>
+      <w:bookmarkStart w:id="59" w:name="_Toc431977793"/>
       <w:r>
         <w:t>Common Data Model</w:t>
       </w:r>
@@ -9035,7 +9315,22 @@
             <w:rStyle w:val="Hyperlink"/>
             <w:i/>
           </w:rPr>
-          <w:t>STIX Version 1.2.1 Part 2: Common</w:t>
+          <w:t>STIX</w:t>
+        </w:r>
+        <w:r>
+          <w:rPr>
+            <w:rStyle w:val="Hyperlink"/>
+            <w:i/>
+            <w:vertAlign w:val="superscript"/>
+          </w:rPr>
+          <w:t>TM</w:t>
+        </w:r>
+        <w:r>
+          <w:rPr>
+            <w:rStyle w:val="Hyperlink"/>
+            <w:i/>
+          </w:rPr>
+          <w:t xml:space="preserve"> Version 1.2.1 Part 2: Common</w:t>
         </w:r>
       </w:hyperlink>
       <w:r>
@@ -9050,7 +9345,7 @@
         <w:pStyle w:val="Heading2"/>
       </w:pPr>
       <w:bookmarkStart w:id="60" w:name="_Ref427251602"/>
-      <w:bookmarkStart w:id="61" w:name="_Toc429676497"/>
+      <w:bookmarkStart w:id="61" w:name="_Toc431977794"/>
       <w:r>
         <w:t>Component Data Models</w:t>
       </w:r>
@@ -9082,6 +9377,13 @@
         </w:r>
       </w:hyperlink>
       <w:r>
+        <w:rPr>
+          <w:rStyle w:val="Hyperlink"/>
+          <w:vertAlign w:val="superscript"/>
+        </w:rPr>
+        <w:t>TM</w:t>
+      </w:r>
+      <w:r>
         <w:t xml:space="preserve"> Core data model)</w:t>
       </w:r>
       <w:r>
@@ -9343,7 +9645,7 @@
       <w:pPr>
         <w:pStyle w:val="Heading3"/>
       </w:pPr>
-      <w:bookmarkStart w:id="62" w:name="_Toc429676498"/>
+      <w:bookmarkStart w:id="62" w:name="_Toc431977795"/>
       <w:r>
         <w:t>Observable</w:t>
       </w:r>
@@ -9471,7 +9773,7 @@
       <w:pPr>
         <w:pStyle w:val="Heading3"/>
       </w:pPr>
-      <w:bookmarkStart w:id="63" w:name="_Toc429676499"/>
+      <w:bookmarkStart w:id="63" w:name="_Toc431977796"/>
       <w:r>
         <w:t>Indicator</w:t>
       </w:r>
@@ -9490,77 +9792,107 @@
             <w:rStyle w:val="Hyperlink"/>
             <w:i/>
           </w:rPr>
-          <w:t>STIX Version 2</w:t>
+          <w:t>STIX</w:t>
         </w:r>
         <w:r>
           <w:rPr>
             <w:rStyle w:val="Hyperlink"/>
             <w:i/>
-          </w:rPr>
-          <w:t>.2.1 Part 4: Indicator</w:t>
-        </w:r>
-      </w:hyperlink>
-      <w:r>
-        <w:rPr>
-          <w:szCs w:val="20"/>
-        </w:rPr>
-        <w:t xml:space="preserve"> </w:t>
-      </w:r>
-      <w:r>
-        <w:rPr>
-          <w:szCs w:val="20"/>
-        </w:rPr>
-        <w:t>for complete information on the STIX Indicator data model</w:t>
-      </w:r>
-      <w:r>
-        <w:t>.</w:t>
-      </w:r>
-    </w:p>
-    <w:p>
-      <w:pPr>
-        <w:pStyle w:val="Heading3"/>
-      </w:pPr>
-      <w:bookmarkStart w:id="64" w:name="_Toc429676500"/>
-      <w:r>
-        <w:t>Incident</w:t>
-      </w:r>
-      <w:bookmarkEnd w:id="64"/>
-    </w:p>
-    <w:p>
-      <w:r>
-        <w:t xml:space="preserve">An STIX </w:t>
-      </w:r>
-      <w:r>
-        <w:t xml:space="preserve">Incident </w:t>
-      </w:r>
-      <w:r>
-        <w:t>corresponds to sets of related security events</w:t>
-      </w:r>
-      <w:r>
-        <w:t xml:space="preserve"> affecting an organization</w:t>
-      </w:r>
-      <w:r>
-        <w:t>,</w:t>
-      </w:r>
-      <w:r>
-        <w:t xml:space="preserve"> along with information discovered or decided during an incident response investigation.</w:t>
-      </w:r>
-      <w:r>
-        <w:t xml:space="preserve"> </w:t>
-      </w:r>
-      <w:r>
-        <w:t>Please see</w:t>
-      </w:r>
-      <w:r>
-        <w:t xml:space="preserve"> </w:t>
-      </w:r>
-      <w:hyperlink w:anchor="AdditionalArtifacts" w:history="1">
+            <w:vertAlign w:val="superscript"/>
+          </w:rPr>
+          <w:t>TM</w:t>
+        </w:r>
         <w:r>
           <w:rPr>
             <w:rStyle w:val="Hyperlink"/>
             <w:i/>
           </w:rPr>
-          <w:t>STIX Version 1.2.1 Part 6: Incident</w:t>
+          <w:t xml:space="preserve"> Version 2</w:t>
+        </w:r>
+        <w:r>
+          <w:rPr>
+            <w:rStyle w:val="Hyperlink"/>
+            <w:i/>
+          </w:rPr>
+          <w:t>.2.1 Part 4: Indicator</w:t>
+        </w:r>
+      </w:hyperlink>
+      <w:r>
+        <w:rPr>
+          <w:szCs w:val="20"/>
+        </w:rPr>
+        <w:t xml:space="preserve"> </w:t>
+      </w:r>
+      <w:r>
+        <w:rPr>
+          <w:szCs w:val="20"/>
+        </w:rPr>
+        <w:t>for complete information on the STIX Indicator data model</w:t>
+      </w:r>
+      <w:r>
+        <w:t>.</w:t>
+      </w:r>
+    </w:p>
+    <w:p>
+      <w:pPr>
+        <w:pStyle w:val="Heading3"/>
+      </w:pPr>
+      <w:bookmarkStart w:id="64" w:name="_Toc431977797"/>
+      <w:r>
+        <w:t>Incident</w:t>
+      </w:r>
+      <w:bookmarkEnd w:id="64"/>
+    </w:p>
+    <w:p>
+      <w:r>
+        <w:t xml:space="preserve">An STIX </w:t>
+      </w:r>
+      <w:r>
+        <w:t xml:space="preserve">Incident </w:t>
+      </w:r>
+      <w:r>
+        <w:t>corresponds to sets of related security events</w:t>
+      </w:r>
+      <w:r>
+        <w:t xml:space="preserve"> affecting an organization</w:t>
+      </w:r>
+      <w:r>
+        <w:t>,</w:t>
+      </w:r>
+      <w:r>
+        <w:t xml:space="preserve"> along with information discovered or decided during an incident response investigation.</w:t>
+      </w:r>
+      <w:r>
+        <w:t xml:space="preserve"> </w:t>
+      </w:r>
+      <w:r>
+        <w:t>Please see</w:t>
+      </w:r>
+      <w:r>
+        <w:t xml:space="preserve"> </w:t>
+      </w:r>
+      <w:hyperlink w:anchor="AdditionalArtifacts" w:history="1">
+        <w:r>
+          <w:rPr>
+            <w:rStyle w:val="Hyperlink"/>
+            <w:i/>
+          </w:rPr>
+          <w:t>STIX</w:t>
+        </w:r>
+        <w:r>
+          <w:rPr>
+            <w:rStyle w:val="Hyperlink"/>
+            <w:i/>
+            <w:vertAlign w:val="superscript"/>
+          </w:rPr>
+          <w:t>TM</w:t>
+        </w:r>
+        <w:r>
+          <w:rPr>
+            <w:rStyle w:val="Hyperlink"/>
+            <w:i/>
+          </w:rPr>
+          <w:t xml:space="preserve"> Version 1.2.1 Part 6: Incident</w:t>
         </w:r>
       </w:hyperlink>
       <w:r>
@@ -9649,7 +9981,7 @@
                     </a:ln>
                     <a:extLst>
                       <a:ext uri="{53640926-AAD7-44d8-BBD7-CCE9431645EC}">
-                        <a14:shadowObscured xmlns="" xmlns:mo="http://schemas.microsoft.com/office/mac/office/2008/main" xmlns:mv="urn:schemas-microsoft-com:mac:vml" xmlns:o="urn:schemas-microsoft-com:office:office" xmlns:v="urn:schemas-microsoft-com:vml" xmlns:w10="urn:schemas-microsoft-com:office:word" xmlns:w="http://schemas.openxmlformats.org/wordprocessingml/2006/main" xmlns:a14="http://schemas.microsoft.com/office/drawing/2010/main"/>
+                        <a14:shadowObscured xmlns:a14="http://schemas.microsoft.com/office/drawing/2010/main" xmlns:w="http://schemas.openxmlformats.org/wordprocessingml/2006/main" xmlns:w10="urn:schemas-microsoft-com:office:word" xmlns:v="urn:schemas-microsoft-com:vml" xmlns:o="urn:schemas-microsoft-com:office:office" xmlns:mv="urn:schemas-microsoft-com:mac:vml" xmlns:mo="http://schemas.microsoft.com/office/mac/office/2008/main" xmlns=""/>
                       </a:ext>
                     </a:extLst>
                   </pic:spPr>
@@ -9756,7 +10088,25 @@
         <w:t xml:space="preserve">. </w:t>
       </w:r>
       <w:r>
-        <w:t xml:space="preserve">A STIX Package encompasses the STIX individual component </w:t>
+        <w:t>A STIX</w:t>
+      </w:r>
+      <w:r>
+        <w:rPr>
+          <w:vertAlign w:val="superscript"/>
+        </w:rPr>
+        <w:t>TM</w:t>
+      </w:r>
+      <w:r>
+        <w:t xml:space="preserve"> Package encompasses the STIX</w:t>
+      </w:r>
+      <w:r>
+        <w:rPr>
+          <w:vertAlign w:val="superscript"/>
+        </w:rPr>
+        <w:t>TM</w:t>
+      </w:r>
+      <w:r>
+        <w:t xml:space="preserve"> individual component </w:t>
       </w:r>
       <w:bookmarkEnd w:id="66"/>
       <w:r>
@@ -9768,7 +10118,7 @@
       <w:pPr>
         <w:pStyle w:val="Heading3"/>
       </w:pPr>
-      <w:bookmarkStart w:id="68" w:name="_Toc429676501"/>
+      <w:bookmarkStart w:id="68" w:name="_Toc431977798"/>
       <w:r>
         <w:lastRenderedPageBreak/>
         <w:t>Tactic, Techniques and Procedures (TTP)</w:t>
@@ -9821,160 +10171,67 @@
             <w:rStyle w:val="Hyperlink"/>
             <w:i/>
           </w:rPr>
-          <w:t>STIX Version 1.2.1 Part 5: TTP</w:t>
-        </w:r>
-      </w:hyperlink>
-      <w:r>
-        <w:t xml:space="preserve"> </w:t>
-      </w:r>
-      <w:r>
-        <w:t>for complete information on the STIX TTP data model.</w:t>
-      </w:r>
-    </w:p>
-    <w:p>
-      <w:pPr>
-        <w:pStyle w:val="Heading3"/>
-      </w:pPr>
-      <w:bookmarkStart w:id="69" w:name="_Toc429676502"/>
-      <w:r>
-        <w:t>Campaign</w:t>
-      </w:r>
-      <w:bookmarkEnd w:id="69"/>
-    </w:p>
-    <w:p>
-      <w:r>
-        <w:t xml:space="preserve">A STIX </w:t>
-      </w:r>
-      <w:hyperlink r:id="rId58" w:history="1">
-        <w:r>
-          <w:t>Campaign</w:t>
-        </w:r>
-      </w:hyperlink>
-      <w:r>
-        <w:t xml:space="preserve"> represents a set of TTPs, I</w:t>
-      </w:r>
-      <w:r>
-        <w:t xml:space="preserve">ncidents, or </w:t>
-      </w:r>
-      <w:r>
-        <w:t>T</w:t>
-      </w:r>
-      <w:r>
-        <w:t xml:space="preserve">hreat </w:t>
-      </w:r>
-      <w:r>
-        <w:t>A</w:t>
-      </w:r>
-      <w:r>
-        <w:t xml:space="preserve">ctors that together express a common intent or desired effect. </w:t>
-      </w:r>
-      <w:r>
-        <w:t xml:space="preserve">Please see </w:t>
-      </w:r>
-      <w:hyperlink w:anchor="AdditionalArtifacts" w:history="1">
+          <w:t>STIX</w:t>
+        </w:r>
         <w:r>
           <w:rPr>
             <w:rStyle w:val="Hyperlink"/>
             <w:i/>
-          </w:rPr>
-          <w:t>STIX Version 1.2.1 Part 8: Campaign</w:t>
-        </w:r>
-      </w:hyperlink>
-      <w:r>
-        <w:t xml:space="preserve"> </w:t>
-      </w:r>
-      <w:r>
-        <w:t>for complete information on the STIX Campaign data model.</w:t>
-      </w:r>
-    </w:p>
-    <w:p>
-      <w:pPr>
-        <w:pStyle w:val="Heading3"/>
-      </w:pPr>
-      <w:bookmarkStart w:id="70" w:name="_Toc429676503"/>
-      <w:r>
-        <w:t>Threat Actor</w:t>
-      </w:r>
-      <w:bookmarkEnd w:id="70"/>
-    </w:p>
-    <w:p>
-      <w:r>
-        <w:t xml:space="preserve">A STIX </w:t>
-      </w:r>
-      <w:r>
-        <w:t>Threat</w:t>
-      </w:r>
-      <w:r>
-        <w:t xml:space="preserve"> </w:t>
-      </w:r>
-      <w:r>
-        <w:t xml:space="preserve">Actor </w:t>
-      </w:r>
-      <w:r>
-        <w:t xml:space="preserve">is a </w:t>
-      </w:r>
-      <w:r>
-        <w:t xml:space="preserve">characterization of </w:t>
-      </w:r>
-      <w:r>
-        <w:t xml:space="preserve">a </w:t>
-      </w:r>
-      <w:r>
-        <w:t>malicious actor (or adversar</w:t>
-      </w:r>
-      <w:r>
-        <w:t>y</w:t>
-      </w:r>
-      <w:r>
-        <w:t>) representing a cyber attack threat including presumed intent and historically observed behavior</w:t>
-      </w:r>
-      <w:r>
-        <w:t>.</w:t>
-      </w:r>
-      <w:r>
-        <w:t xml:space="preserve"> </w:t>
-      </w:r>
-      <w:r>
-        <w:t xml:space="preserve">Please see </w:t>
-      </w:r>
-      <w:hyperlink w:anchor="AdditionalArtifacts" w:history="1">
+            <w:vertAlign w:val="superscript"/>
+          </w:rPr>
+          <w:t>TM</w:t>
+        </w:r>
         <w:r>
           <w:rPr>
             <w:rStyle w:val="Hyperlink"/>
             <w:i/>
           </w:rPr>
-          <w:t>STIX Version 1.2.1 Part 7: Threat Actor</w:t>
+          <w:t xml:space="preserve"> Version 1.2.1 Part 5: TTP</w:t>
         </w:r>
       </w:hyperlink>
       <w:r>
         <w:t xml:space="preserve"> </w:t>
       </w:r>
       <w:r>
-        <w:t>for complete information on the STIX Threat Actor data model.</w:t>
+        <w:t>for complete information on the STIX TTP data model.</w:t>
       </w:r>
     </w:p>
     <w:p>
       <w:pPr>
         <w:pStyle w:val="Heading3"/>
       </w:pPr>
-      <w:bookmarkStart w:id="71" w:name="_Toc429676504"/>
-      <w:r>
-        <w:t>Exploit Target</w:t>
-      </w:r>
-      <w:bookmarkEnd w:id="71"/>
-    </w:p>
-    <w:p>
-      <w:r>
-        <w:t>A STIX Exploit Target</w:t>
-      </w:r>
-      <w:r>
-        <w:t xml:space="preserve"> </w:t>
-      </w:r>
-      <w:r>
-        <w:t>conveys information about a vulnerability, weakness, or misconfiguration in software, systems, networks, or configurations that may be targeted for exploitation by an adversary</w:t>
-      </w:r>
-      <w:r>
-        <w:t xml:space="preserve">. </w:t>
+      <w:bookmarkStart w:id="69" w:name="_Toc431977799"/>
+      <w:r>
+        <w:t>Campaign</w:t>
+      </w:r>
+      <w:bookmarkEnd w:id="69"/>
+    </w:p>
+    <w:p>
+      <w:r>
+        <w:t xml:space="preserve">A STIX </w:t>
+      </w:r>
+      <w:hyperlink r:id="rId58" w:history="1">
+        <w:r>
+          <w:t>Campaign</w:t>
+        </w:r>
+      </w:hyperlink>
+      <w:r>
+        <w:t xml:space="preserve"> represents a set of TTPs, I</w:t>
+      </w:r>
+      <w:r>
+        <w:t xml:space="preserve">ncidents, or </w:t>
+      </w:r>
+      <w:r>
+        <w:t>T</w:t>
+      </w:r>
+      <w:r>
+        <w:t xml:space="preserve">hreat </w:t>
+      </w:r>
+      <w:r>
+        <w:t>A</w:t>
+      </w:r>
+      <w:r>
+        <w:t xml:space="preserve">ctors that together express a common intent or desired effect. </w:t>
       </w:r>
       <w:r>
         <w:t xml:space="preserve">Please see </w:t>
@@ -9985,114 +10242,297 @@
             <w:rStyle w:val="Hyperlink"/>
             <w:i/>
           </w:rPr>
-          <w:t>STIX Version 1.2.1 Part 10: Exploit Target</w:t>
-        </w:r>
-      </w:hyperlink>
-      <w:r>
-        <w:t xml:space="preserve"> </w:t>
-      </w:r>
-      <w:r>
-        <w:t>for complete information on the STIX Exploit Target data model.</w:t>
-      </w:r>
-    </w:p>
-    <w:p>
-      <w:pPr>
-        <w:pStyle w:val="Heading3"/>
-      </w:pPr>
-      <w:bookmarkStart w:id="72" w:name="_Toc429676505"/>
-      <w:r>
-        <w:t>Course of Action (COA)</w:t>
-      </w:r>
-      <w:bookmarkEnd w:id="72"/>
-    </w:p>
-    <w:p>
-      <w:r>
-        <w:t xml:space="preserve">A STIX </w:t>
-      </w:r>
-      <w:hyperlink r:id="rId59" w:history="1">
-        <w:r>
-          <w:t>Course of Action</w:t>
-        </w:r>
-      </w:hyperlink>
-      <w:r>
-        <w:t xml:space="preserve"> </w:t>
-      </w:r>
-      <w:r>
-        <w:t xml:space="preserve">(COA) </w:t>
-      </w:r>
-      <w:r>
-        <w:t xml:space="preserve">is used to convey information about courses of action that may be taken either in response to an </w:t>
-      </w:r>
-      <w:r>
-        <w:t>attack</w:t>
-      </w:r>
-      <w:r>
-        <w:t xml:space="preserve"> or as a preventative measure prior to an attack. </w:t>
-      </w:r>
-      <w:r>
-        <w:t xml:space="preserve">Please see </w:t>
-      </w:r>
-      <w:hyperlink w:anchor="AdditionalArtifacts" w:history="1">
+          <w:t>STIX</w:t>
+        </w:r>
         <w:r>
           <w:rPr>
             <w:rStyle w:val="Hyperlink"/>
             <w:i/>
-          </w:rPr>
-          <w:t>STIX Version 1.2.1 Part 9: Course of Action</w:t>
-        </w:r>
-      </w:hyperlink>
-      <w:r>
-        <w:t xml:space="preserve"> </w:t>
-      </w:r>
-      <w:r>
-        <w:t>for complete information on the STIX Course of Action data model.</w:t>
-      </w:r>
-    </w:p>
-    <w:p>
-      <w:pPr>
-        <w:pStyle w:val="Heading3"/>
-      </w:pPr>
-      <w:bookmarkStart w:id="73" w:name="_Toc429676506"/>
-      <w:r>
-        <w:t>Report</w:t>
-      </w:r>
-      <w:bookmarkEnd w:id="73"/>
-    </w:p>
-    <w:p>
-      <w:r>
-        <w:t xml:space="preserve">A STIX </w:t>
-      </w:r>
-      <w:r>
-        <w:t xml:space="preserve">Report </w:t>
-      </w:r>
-      <w:r>
-        <w:t>defines a contextual wrapper for a grouping of STIX content</w:t>
-      </w:r>
-      <w:r>
-        <w:t>, which could include content specified using any of the other eight top-level constructs, or even other related Reports</w:t>
-      </w:r>
-      <w:r>
-        <w:t xml:space="preserve">. </w:t>
-      </w:r>
-      <w:r>
-        <w:t>Please see</w:t>
-      </w:r>
-      <w:r>
-        <w:t xml:space="preserve"> </w:t>
-      </w:r>
-      <w:hyperlink w:anchor="AdditionalArtifacts" w:history="1">
+            <w:vertAlign w:val="superscript"/>
+          </w:rPr>
+          <w:t>TM</w:t>
+        </w:r>
         <w:r>
           <w:rPr>
             <w:rStyle w:val="Hyperlink"/>
             <w:i/>
           </w:rPr>
-          <w:t>STIX Version 1.2.1 Part 11: Report</w:t>
+          <w:t xml:space="preserve"> Version 1.2.1 Part 8: Campaign</w:t>
         </w:r>
       </w:hyperlink>
       <w:r>
         <w:t xml:space="preserve"> </w:t>
       </w:r>
       <w:r>
+        <w:t>for complete information on the STIX Campaign data model.</w:t>
+      </w:r>
+    </w:p>
+    <w:p>
+      <w:pPr>
+        <w:pStyle w:val="Heading3"/>
+      </w:pPr>
+      <w:bookmarkStart w:id="70" w:name="_Toc431977800"/>
+      <w:r>
+        <w:t>Threat Actor</w:t>
+      </w:r>
+      <w:bookmarkEnd w:id="70"/>
+    </w:p>
+    <w:p>
+      <w:r>
+        <w:t xml:space="preserve">A STIX </w:t>
+      </w:r>
+      <w:r>
+        <w:t>Threat</w:t>
+      </w:r>
+      <w:r>
+        <w:t xml:space="preserve"> </w:t>
+      </w:r>
+      <w:r>
+        <w:t xml:space="preserve">Actor </w:t>
+      </w:r>
+      <w:r>
+        <w:t xml:space="preserve">is a </w:t>
+      </w:r>
+      <w:r>
+        <w:t xml:space="preserve">characterization of </w:t>
+      </w:r>
+      <w:r>
+        <w:t xml:space="preserve">a </w:t>
+      </w:r>
+      <w:r>
+        <w:t>malicious actor (or adversar</w:t>
+      </w:r>
+      <w:r>
+        <w:t>y</w:t>
+      </w:r>
+      <w:r>
+        <w:t>) representing a cyber attack threat including presumed intent and historically observed behavior</w:t>
+      </w:r>
+      <w:r>
+        <w:t>.</w:t>
+      </w:r>
+      <w:r>
+        <w:t xml:space="preserve"> </w:t>
+      </w:r>
+      <w:r>
+        <w:t xml:space="preserve">Please see </w:t>
+      </w:r>
+      <w:hyperlink w:anchor="AdditionalArtifacts" w:history="1">
+        <w:r>
+          <w:rPr>
+            <w:rStyle w:val="Hyperlink"/>
+            <w:i/>
+          </w:rPr>
+          <w:t>STIX</w:t>
+        </w:r>
+        <w:r>
+          <w:rPr>
+            <w:rStyle w:val="Hyperlink"/>
+            <w:i/>
+            <w:vertAlign w:val="superscript"/>
+          </w:rPr>
+          <w:t>TM</w:t>
+        </w:r>
+        <w:r>
+          <w:rPr>
+            <w:rStyle w:val="Hyperlink"/>
+            <w:i/>
+          </w:rPr>
+          <w:t xml:space="preserve"> Version 1.2.1 Part 7: Threat Actor</w:t>
+        </w:r>
+      </w:hyperlink>
+      <w:r>
+        <w:t xml:space="preserve"> </w:t>
+      </w:r>
+      <w:r>
+        <w:t>for complete information on the STIX Threat Actor data model.</w:t>
+      </w:r>
+    </w:p>
+    <w:p>
+      <w:pPr>
+        <w:pStyle w:val="Heading3"/>
+      </w:pPr>
+      <w:bookmarkStart w:id="71" w:name="_Toc431977801"/>
+      <w:r>
+        <w:t>Exploit Target</w:t>
+      </w:r>
+      <w:bookmarkEnd w:id="71"/>
+    </w:p>
+    <w:p>
+      <w:r>
+        <w:t>A STIX Exploit Target</w:t>
+      </w:r>
+      <w:r>
+        <w:t xml:space="preserve"> </w:t>
+      </w:r>
+      <w:r>
+        <w:t>conveys information about a vulnerability, weakness, or misconfiguration in software, systems, networks, or configurations that may be targeted for exploitation by an adversary</w:t>
+      </w:r>
+      <w:r>
+        <w:t xml:space="preserve">. </w:t>
+      </w:r>
+      <w:r>
+        <w:t xml:space="preserve">Please see </w:t>
+      </w:r>
+      <w:hyperlink w:anchor="AdditionalArtifacts" w:history="1">
+        <w:r>
+          <w:rPr>
+            <w:rStyle w:val="Hyperlink"/>
+            <w:i/>
+          </w:rPr>
+          <w:t>STIX</w:t>
+        </w:r>
+        <w:r>
+          <w:rPr>
+            <w:rStyle w:val="Hyperlink"/>
+            <w:i/>
+            <w:vertAlign w:val="superscript"/>
+          </w:rPr>
+          <w:t>TM</w:t>
+        </w:r>
+        <w:r>
+          <w:rPr>
+            <w:rStyle w:val="Hyperlink"/>
+            <w:i/>
+          </w:rPr>
+          <w:t xml:space="preserve"> Version 1.2.1 Part 10: Exploit Target</w:t>
+        </w:r>
+      </w:hyperlink>
+      <w:r>
+        <w:t xml:space="preserve"> </w:t>
+      </w:r>
+      <w:r>
+        <w:t>for complete information on the STIX Exploit Target data model.</w:t>
+      </w:r>
+    </w:p>
+    <w:p>
+      <w:pPr>
+        <w:pStyle w:val="Heading3"/>
+      </w:pPr>
+      <w:bookmarkStart w:id="72" w:name="_Toc431977802"/>
+      <w:r>
+        <w:t>Course of Action (COA)</w:t>
+      </w:r>
+      <w:bookmarkEnd w:id="72"/>
+    </w:p>
+    <w:p>
+      <w:r>
+        <w:t xml:space="preserve">A STIX </w:t>
+      </w:r>
+      <w:hyperlink r:id="rId59" w:history="1">
+        <w:r>
+          <w:t>Course of Action</w:t>
+        </w:r>
+      </w:hyperlink>
+      <w:r>
+        <w:t xml:space="preserve"> </w:t>
+      </w:r>
+      <w:r>
+        <w:t xml:space="preserve">(COA) </w:t>
+      </w:r>
+      <w:r>
+        <w:t xml:space="preserve">is used to convey information about courses of action that may be taken either in response to an </w:t>
+      </w:r>
+      <w:r>
+        <w:t>attack</w:t>
+      </w:r>
+      <w:r>
+        <w:t xml:space="preserve"> or as a preventative measure prior to an attack. </w:t>
+      </w:r>
+      <w:r>
+        <w:t xml:space="preserve">Please see </w:t>
+      </w:r>
+      <w:hyperlink w:anchor="AdditionalArtifacts" w:history="1">
+        <w:r>
+          <w:rPr>
+            <w:rStyle w:val="Hyperlink"/>
+            <w:i/>
+          </w:rPr>
+          <w:t>STIX</w:t>
+        </w:r>
+        <w:r>
+          <w:rPr>
+            <w:rStyle w:val="Hyperlink"/>
+            <w:i/>
+            <w:vertAlign w:val="superscript"/>
+          </w:rPr>
+          <w:t>TM</w:t>
+        </w:r>
+        <w:r>
+          <w:rPr>
+            <w:rStyle w:val="Hyperlink"/>
+            <w:i/>
+          </w:rPr>
+          <w:t xml:space="preserve"> Version 1.2.1 Part 9: Course of Action</w:t>
+        </w:r>
+      </w:hyperlink>
+      <w:r>
+        <w:t xml:space="preserve"> </w:t>
+      </w:r>
+      <w:r>
+        <w:t>for complete information on the STIX Course of Action data model.</w:t>
+      </w:r>
+    </w:p>
+    <w:p>
+      <w:pPr>
+        <w:pStyle w:val="Heading3"/>
+      </w:pPr>
+      <w:bookmarkStart w:id="73" w:name="_Toc431977803"/>
+      <w:r>
+        <w:t>Report</w:t>
+      </w:r>
+      <w:bookmarkEnd w:id="73"/>
+    </w:p>
+    <w:p>
+      <w:r>
+        <w:t xml:space="preserve">A STIX </w:t>
+      </w:r>
+      <w:r>
+        <w:t xml:space="preserve">Report </w:t>
+      </w:r>
+      <w:r>
+        <w:t>defines a contextual wrapper for a grouping of STIX content</w:t>
+      </w:r>
+      <w:r>
+        <w:t>, which could include content specified using any of the other eight top-level constructs, or even other related Reports</w:t>
+      </w:r>
+      <w:r>
+        <w:t xml:space="preserve">. </w:t>
+      </w:r>
+      <w:r>
+        <w:t>Please see</w:t>
+      </w:r>
+      <w:r>
+        <w:t xml:space="preserve"> </w:t>
+      </w:r>
+      <w:hyperlink w:anchor="AdditionalArtifacts" w:history="1">
+        <w:r>
+          <w:rPr>
+            <w:rStyle w:val="Hyperlink"/>
+            <w:i/>
+          </w:rPr>
+          <w:t>STIX</w:t>
+        </w:r>
+        <w:r>
+          <w:rPr>
+            <w:rStyle w:val="Hyperlink"/>
+            <w:i/>
+            <w:vertAlign w:val="superscript"/>
+          </w:rPr>
+          <w:t>TM</w:t>
+        </w:r>
+        <w:r>
+          <w:rPr>
+            <w:rStyle w:val="Hyperlink"/>
+            <w:i/>
+          </w:rPr>
+          <w:t xml:space="preserve"> Version 1.2.1 Part 11: Report</w:t>
+        </w:r>
+      </w:hyperlink>
+      <w:r>
+        <w:t xml:space="preserve"> </w:t>
+      </w:r>
+      <w:r>
         <w:t>for complete information on the STIX Report data model.</w:t>
       </w:r>
     </w:p>
@@ -10101,7 +10541,7 @@
         <w:pStyle w:val="Heading2"/>
       </w:pPr>
       <w:bookmarkStart w:id="74" w:name="_Ref427251707"/>
-      <w:bookmarkStart w:id="75" w:name="_Toc429676507"/>
+      <w:bookmarkStart w:id="75" w:name="_Toc431977804"/>
       <w:r>
         <w:t>Data Marking Data Model</w:t>
       </w:r>
@@ -10129,7 +10569,22 @@
             <w:rStyle w:val="Hyperlink"/>
             <w:i/>
           </w:rPr>
-          <w:t>STIX Version 1.2.1 Part 13: Data Marking</w:t>
+          <w:t>STIX</w:t>
+        </w:r>
+        <w:r>
+          <w:rPr>
+            <w:rStyle w:val="Hyperlink"/>
+            <w:i/>
+            <w:vertAlign w:val="superscript"/>
+          </w:rPr>
+          <w:t>TM</w:t>
+        </w:r>
+        <w:r>
+          <w:rPr>
+            <w:rStyle w:val="Hyperlink"/>
+            <w:i/>
+          </w:rPr>
+          <w:t xml:space="preserve"> Version 1.2.1 Part 13: Data Marking</w:t>
         </w:r>
       </w:hyperlink>
       <w:r>
@@ -10150,7 +10605,7 @@
       </w:pPr>
       <w:bookmarkStart w:id="76" w:name="_Ref404938597"/>
       <w:bookmarkStart w:id="77" w:name="_Toc421724790"/>
-      <w:bookmarkStart w:id="78" w:name="_Toc429676508"/>
+      <w:bookmarkStart w:id="78" w:name="_Toc431977805"/>
       <w:r>
         <w:t>Default Extensions</w:t>
       </w:r>
@@ -10495,7 +10950,22 @@
             <w:rStyle w:val="Hyperlink"/>
             <w:i/>
           </w:rPr>
-          <w:t xml:space="preserve">STIX Version 1.2.1 Part 12: </w:t>
+          <w:t>STIX</w:t>
+        </w:r>
+        <w:r>
+          <w:rPr>
+            <w:rStyle w:val="Hyperlink"/>
+            <w:i/>
+            <w:vertAlign w:val="superscript"/>
+          </w:rPr>
+          <w:t>TM</w:t>
+        </w:r>
+        <w:r>
+          <w:rPr>
+            <w:rStyle w:val="Hyperlink"/>
+            <w:i/>
+          </w:rPr>
+          <w:t xml:space="preserve"> Version 1.2.1 Part 12: </w:t>
         </w:r>
         <w:r>
           <w:rPr>
@@ -10527,7 +10997,7 @@
       </w:pPr>
       <w:bookmarkStart w:id="79" w:name="_Ref404938565"/>
       <w:bookmarkStart w:id="80" w:name="_Toc421724791"/>
-      <w:bookmarkStart w:id="81" w:name="_Toc429676509"/>
+      <w:bookmarkStart w:id="81" w:name="_Toc431977806"/>
       <w:r>
         <w:t>Default Vocabularies</w:t>
       </w:r>
@@ -10560,7 +11030,22 @@
             <w:rStyle w:val="Hyperlink"/>
             <w:i/>
           </w:rPr>
-          <w:t>STIX Version 1.2.1 Part 14: Vocabularies</w:t>
+          <w:t>STIX</w:t>
+        </w:r>
+        <w:r>
+          <w:rPr>
+            <w:rStyle w:val="Hyperlink"/>
+            <w:i/>
+            <w:vertAlign w:val="superscript"/>
+          </w:rPr>
+          <w:t>TM</w:t>
+        </w:r>
+        <w:r>
+          <w:rPr>
+            <w:rStyle w:val="Hyperlink"/>
+            <w:i/>
+          </w:rPr>
+          <w:t xml:space="preserve"> Version 1.2.1 Part 14: Vocabularies</w:t>
         </w:r>
       </w:hyperlink>
       <w:r>
@@ -10592,7 +11077,7 @@
         <w:ind w:left="720" w:hanging="720"/>
       </w:pPr>
       <w:bookmarkStart w:id="82" w:name="_Toc421724792"/>
-      <w:bookmarkStart w:id="83" w:name="_Toc429676510"/>
+      <w:bookmarkStart w:id="83" w:name="_Toc431977807"/>
       <w:r>
         <w:t>Basic Data Types</w:t>
       </w:r>
@@ -10811,7 +11296,7 @@
       </w:pPr>
       <w:bookmarkStart w:id="84" w:name="_Ref417204726"/>
       <w:bookmarkStart w:id="85" w:name="_Toc421724793"/>
-      <w:bookmarkStart w:id="86" w:name="_Toc429676511"/>
+      <w:bookmarkStart w:id="86" w:name="_Toc431977808"/>
       <w:r>
         <w:t>Common Basic Data Types</w:t>
       </w:r>
@@ -11272,7 +11757,7 @@
       </w:pPr>
       <w:bookmarkStart w:id="88" w:name="_Ref417204737"/>
       <w:bookmarkStart w:id="89" w:name="_Toc421724794"/>
-      <w:bookmarkStart w:id="90" w:name="_Toc429676512"/>
+      <w:bookmarkStart w:id="90" w:name="_Toc431977809"/>
       <w:r>
         <w:t>Specializations of the BasicString Data Type</w:t>
       </w:r>
@@ -12129,7 +12614,7 @@
         <w:pStyle w:val="Heading1"/>
       </w:pPr>
       <w:bookmarkStart w:id="92" w:name="_Ref427252917"/>
-      <w:bookmarkStart w:id="93" w:name="_Toc429676513"/>
+      <w:bookmarkStart w:id="93" w:name="_Toc431977810"/>
       <w:bookmarkStart w:id="94" w:name="_Toc287332011"/>
       <w:r>
         <w:lastRenderedPageBreak/>
@@ -12175,7 +12660,22 @@
             <w:rStyle w:val="Hyperlink"/>
             <w:i/>
           </w:rPr>
-          <w:t>STIX Version 1.2.1 Part 15: UML Model</w:t>
+          <w:t>STIX</w:t>
+        </w:r>
+        <w:r>
+          <w:rPr>
+            <w:rStyle w:val="Hyperlink"/>
+            <w:i/>
+            <w:vertAlign w:val="superscript"/>
+          </w:rPr>
+          <w:t>TM</w:t>
+        </w:r>
+        <w:r>
+          <w:rPr>
+            <w:rStyle w:val="Hyperlink"/>
+            <w:i/>
+          </w:rPr>
+          <w:t xml:space="preserve"> Version 1.2.1 Part 15: UML Model</w:t>
         </w:r>
       </w:hyperlink>
       <w:r>
@@ -12192,7 +12692,7 @@
         <w:ind w:left="720" w:hanging="720"/>
       </w:pPr>
       <w:bookmarkStart w:id="95" w:name="_Toc421724796"/>
-      <w:bookmarkStart w:id="96" w:name="_Toc429676514"/>
+      <w:bookmarkStart w:id="96" w:name="_Toc431977811"/>
       <w:r>
         <w:t>UML Packages</w:t>
       </w:r>
@@ -12416,7 +12916,16 @@
         <w:t xml:space="preserve">Package prefixes </w:t>
       </w:r>
       <w:r>
-        <w:t>used by the STIX Language</w:t>
+        <w:t>used by the STIX</w:t>
+      </w:r>
+      <w:r>
+        <w:rPr>
+          <w:vertAlign w:val="superscript"/>
+        </w:rPr>
+        <w:t>TM</w:t>
+      </w:r>
+      <w:r>
+        <w:t xml:space="preserve"> Language</w:t>
       </w:r>
     </w:p>
     <w:tbl>
@@ -13612,7 +14121,22 @@
                   <w:rStyle w:val="Hyperlink"/>
                   <w:i/>
                 </w:rPr>
-                <w:t>STIX Version 1.2.1 Part 12: Default Extensions</w:t>
+                <w:t>STIX</w:t>
+              </w:r>
+              <w:r>
+                <w:rPr>
+                  <w:rStyle w:val="Hyperlink"/>
+                  <w:i/>
+                  <w:vertAlign w:val="superscript"/>
+                </w:rPr>
+                <w:t>TM</w:t>
+              </w:r>
+              <w:r>
+                <w:rPr>
+                  <w:rStyle w:val="Hyperlink"/>
+                  <w:i/>
+                </w:rPr>
+                <w:t xml:space="preserve"> Version 1.2.1 Part 12: Default Extensions</w:t>
               </w:r>
             </w:hyperlink>
             <w:r>
@@ -16341,7 +16865,7 @@
         <w:ind w:left="720" w:hanging="720"/>
       </w:pPr>
       <w:bookmarkStart w:id="98" w:name="_Toc421724797"/>
-      <w:bookmarkStart w:id="99" w:name="_Toc429676515"/>
+      <w:bookmarkStart w:id="99" w:name="_Toc431977812"/>
       <w:r>
         <w:t>Naming Conventions</w:t>
       </w:r>
@@ -16738,7 +17262,7 @@
         <w:ind w:left="720" w:hanging="720"/>
       </w:pPr>
       <w:bookmarkStart w:id="101" w:name="_Toc421724798"/>
-      <w:bookmarkStart w:id="102" w:name="_Toc429676516"/>
+      <w:bookmarkStart w:id="102" w:name="_Toc431977813"/>
       <w:bookmarkStart w:id="103" w:name="_Ref400990175"/>
       <w:r>
         <w:t>Identifiers</w:t>
@@ -16989,7 +17513,7 @@
         <w:pStyle w:val="Heading1"/>
       </w:pPr>
       <w:bookmarkStart w:id="104" w:name="_Ref427252564"/>
-      <w:bookmarkStart w:id="105" w:name="_Toc429676517"/>
+      <w:bookmarkStart w:id="105" w:name="_Toc431977814"/>
       <w:r>
         <w:lastRenderedPageBreak/>
         <w:t>Relationships to Other Externally-defined Data Models</w:t>
@@ -17035,7 +17559,22 @@
             <w:rStyle w:val="Hyperlink"/>
             <w:i/>
           </w:rPr>
-          <w:t xml:space="preserve">STIX Version 1.2.1 Part 12: </w:t>
+          <w:t>STIX</w:t>
+        </w:r>
+        <w:r>
+          <w:rPr>
+            <w:rStyle w:val="Hyperlink"/>
+            <w:i/>
+            <w:vertAlign w:val="superscript"/>
+          </w:rPr>
+          <w:t>TM</w:t>
+        </w:r>
+        <w:r>
+          <w:rPr>
+            <w:rStyle w:val="Hyperlink"/>
+            <w:i/>
+          </w:rPr>
+          <w:t xml:space="preserve"> Version 1.2.1 Part 12: </w:t>
         </w:r>
         <w:r>
           <w:rPr>
@@ -17117,7 +17656,7 @@
         <w:ind w:left="720" w:hanging="720"/>
       </w:pPr>
       <w:bookmarkStart w:id="106" w:name="_Toc421724800"/>
-      <w:bookmarkStart w:id="107" w:name="_Toc429676518"/>
+      <w:bookmarkStart w:id="107" w:name="_Toc431977815"/>
       <w:r>
         <w:t>Common Attack Pattern Enumeration and Classification (CAPEC)</w:t>
       </w:r>
@@ -17233,7 +17772,7 @@
         <w:ind w:left="720" w:hanging="720"/>
       </w:pPr>
       <w:bookmarkStart w:id="108" w:name="_Toc421724801"/>
-      <w:bookmarkStart w:id="109" w:name="_Toc429676519"/>
+      <w:bookmarkStart w:id="109" w:name="_Toc431977816"/>
       <w:r>
         <w:t>Common Vulnerability Reporting Framework (CVRF)</w:t>
       </w:r>
@@ -17324,7 +17863,7 @@
         <w:ind w:left="720" w:hanging="720"/>
       </w:pPr>
       <w:bookmarkStart w:id="110" w:name="_Toc421724802"/>
-      <w:bookmarkStart w:id="111" w:name="_Toc429676520"/>
+      <w:bookmarkStart w:id="111" w:name="_Toc431977817"/>
       <w:r>
         <w:t>Customer Information Quality (CIQ)</w:t>
       </w:r>
@@ -17395,7 +17934,7 @@
       </w:pPr>
       <w:bookmarkStart w:id="112" w:name="_Ref404274938"/>
       <w:bookmarkStart w:id="113" w:name="_Toc421724803"/>
-      <w:bookmarkStart w:id="114" w:name="_Toc429676521"/>
+      <w:bookmarkStart w:id="114" w:name="_Toc431977818"/>
       <w:r>
         <w:t xml:space="preserve">Cyber Observable </w:t>
       </w:r>
@@ -17403,7 +17942,16 @@
         <w:t xml:space="preserve">Expression </w:t>
       </w:r>
       <w:r>
-        <w:t>(CybOX)</w:t>
+        <w:t>(CybOX</w:t>
+      </w:r>
+      <w:r>
+        <w:rPr>
+          <w:vertAlign w:val="superscript"/>
+        </w:rPr>
+        <w:t>TM</w:t>
+      </w:r>
+      <w:r>
+        <w:t>)</w:t>
       </w:r>
       <w:bookmarkEnd w:id="112"/>
       <w:bookmarkEnd w:id="113"/>
@@ -17458,7 +18006,7 @@
         <w:ind w:left="720" w:hanging="720"/>
       </w:pPr>
       <w:bookmarkStart w:id="115" w:name="_Toc421724804"/>
-      <w:bookmarkStart w:id="116" w:name="_Toc429676522"/>
+      <w:bookmarkStart w:id="116" w:name="_Toc431977819"/>
       <w:r>
         <w:t>Malware Attribute Enumeration and Characterization (MAEC)</w:t>
       </w:r>
@@ -17501,11 +18049,16 @@
         <w:t>MalwareInstanceType</w:t>
       </w:r>
       <w:r>
-        <w:t xml:space="preserve"> class, STIX Version 1.2</w:t>
+        <w:t xml:space="preserve"> class, STIX </w:t>
+      </w:r>
+      <w:bookmarkStart w:id="117" w:name="_GoBack"/>
+      <w:r>
+        <w:t>Version 1.2</w:t>
       </w:r>
       <w:r>
         <w:t>.1</w:t>
       </w:r>
+      <w:bookmarkEnd w:id="117"/>
       <w:r>
         <w:t xml:space="preserve"> uses MAEC Version 4.1 to capture a structured </w:t>
       </w:r>
@@ -17572,13 +18125,13 @@
         <w:spacing w:before="360" w:after="60"/>
         <w:ind w:left="720" w:hanging="720"/>
       </w:pPr>
-      <w:bookmarkStart w:id="117" w:name="_Toc421724805"/>
-      <w:bookmarkStart w:id="118" w:name="_Toc429676523"/>
+      <w:bookmarkStart w:id="118" w:name="_Toc421724805"/>
+      <w:bookmarkStart w:id="119" w:name="_Toc431977820"/>
       <w:r>
         <w:t>Open Indicators of Compromise (OpenIOC)</w:t>
       </w:r>
-      <w:bookmarkEnd w:id="117"/>
       <w:bookmarkEnd w:id="118"/>
+      <w:bookmarkEnd w:id="119"/>
     </w:p>
     <w:p>
       <w:pPr>
@@ -17627,13 +18180,13 @@
         <w:spacing w:before="360" w:after="60"/>
         <w:ind w:left="720" w:hanging="720"/>
       </w:pPr>
-      <w:bookmarkStart w:id="119" w:name="_Toc421724806"/>
-      <w:bookmarkStart w:id="120" w:name="_Toc429676524"/>
+      <w:bookmarkStart w:id="120" w:name="_Toc421724806"/>
+      <w:bookmarkStart w:id="121" w:name="_Toc431977821"/>
       <w:r>
         <w:t>Open Vulnerability and Assessment Language (OVAL)</w:t>
       </w:r>
-      <w:bookmarkEnd w:id="119"/>
       <w:bookmarkEnd w:id="120"/>
+      <w:bookmarkEnd w:id="121"/>
     </w:p>
     <w:p>
       <w:r>
@@ -17697,15 +18250,15 @@
       <w:pPr>
         <w:pStyle w:val="Heading1"/>
       </w:pPr>
-      <w:bookmarkStart w:id="121" w:name="_Ref428179452"/>
-      <w:bookmarkStart w:id="122" w:name="_Toc429676525"/>
+      <w:bookmarkStart w:id="122" w:name="_Ref428179452"/>
+      <w:bookmarkStart w:id="123" w:name="_Toc431977822"/>
       <w:r>
         <w:lastRenderedPageBreak/>
         <w:t>Conformance</w:t>
       </w:r>
       <w:bookmarkEnd w:id="94"/>
-      <w:bookmarkEnd w:id="121"/>
       <w:bookmarkEnd w:id="122"/>
+      <w:bookmarkEnd w:id="123"/>
     </w:p>
     <w:p>
       <w:pPr>
@@ -17717,7 +18270,6 @@
           <w:szCs w:val="21"/>
         </w:rPr>
       </w:pPr>
-      <w:bookmarkStart w:id="123" w:name="_GoBack"/>
       <w:r>
         <w:rPr>
           <w:color w:val="000000"/>
@@ -17766,7 +18318,6 @@
         </w:rPr>
         <w:t>The conformance section of this document is intentionally broad and attempts to reiterate what already exists in this document. The STIX 1.2 Specifications, which this specification is based on, did not have a conformance section. Instead, the STIX 1.2 Specifications relied on normative statements and the non-mandatory implementation of STIX profiles. STIX 1.2.1 represents a minimal change from STIX 1.2, and in that spirit no requirements have been added, modified, or removed by this section</w:t>
       </w:r>
-      <w:bookmarkEnd w:id="123"/>
       <w:r>
         <w:t>.</w:t>
       </w:r>
@@ -17777,7 +18328,7 @@
       </w:pPr>
       <w:bookmarkStart w:id="124" w:name="_Toc85472897"/>
       <w:bookmarkStart w:id="125" w:name="_Toc287332012"/>
-      <w:bookmarkStart w:id="126" w:name="_Toc429676526"/>
+      <w:bookmarkStart w:id="126" w:name="_Toc431977823"/>
       <w:r>
         <w:lastRenderedPageBreak/>
         <w:t>Acknowl</w:t>
@@ -18334,7 +18885,7 @@
       </w:pPr>
       <w:bookmarkStart w:id="127" w:name="_Toc85472898"/>
       <w:bookmarkStart w:id="128" w:name="_Toc287332014"/>
-      <w:bookmarkStart w:id="129" w:name="_Toc429676527"/>
+      <w:bookmarkStart w:id="129" w:name="_Toc431977824"/>
       <w:r>
         <w:lastRenderedPageBreak/>
         <w:t>Revision History</w:t>
@@ -18546,7 +19097,16 @@
         <w:t xml:space="preserve"> </w:t>
       </w:r>
       <w:r>
-        <w:t>The CybOX Observable data model is actually defined in the CybOX Language, not in STIX</w:t>
+        <w:t>The CybOX</w:t>
+      </w:r>
+      <w:r>
+        <w:rPr>
+          <w:vertAlign w:val="superscript"/>
+        </w:rPr>
+        <w:t>TM</w:t>
+      </w:r>
+      <w:r>
+        <w:t xml:space="preserve"> Observable data model is actually defined in the CybOX Language, not in STIX</w:t>
       </w:r>
       <w:r>
         <w:t>.</w:t>
@@ -18741,7 +19301,7 @@
         <w:sz w:val="16"/>
         <w:szCs w:val="16"/>
       </w:rPr>
-      <w:t>21</w:t>
+      <w:t>16</w:t>
     </w:r>
     <w:r>
       <w:rPr>
@@ -22990,7 +23550,7 @@
 </file>
 
 <file path=customXml/itemProps1.xml><?xml version="1.0" encoding="utf-8"?>
-<ds:datastoreItem xmlns:ds="http://schemas.openxmlformats.org/officeDocument/2006/customXml" ds:itemID="{63A42276-DFEC-47A7-85EA-932C8386EDD3}">
+<ds:datastoreItem xmlns:ds="http://schemas.openxmlformats.org/officeDocument/2006/customXml" ds:itemID="{7EA61FF0-360D-4215-8458-2C7CF2A691E6}">
   <ds:schemaRefs>
     <ds:schemaRef ds:uri="http://schemas.openxmlformats.org/officeDocument/2006/bibliography"/>
   </ds:schemaRefs>

</xml_diff>